<commit_message>
Filled in half of Test Plan
</commit_message>
<xml_diff>
--- a/docs/Project_6_Test_Plan_2017.docx
+++ b/docs/Project_6_Test_Plan_2017.docx
@@ -1,6 +1,6 @@
 
 <file path=word/document.xml><?xml version="1.0" encoding="utf-8"?>
-<w:document xmlns:wpc="http://schemas.microsoft.com/office/word/2010/wordprocessingCanvas" xmlns:cx="http://schemas.microsoft.com/office/drawing/2014/chartex" xmlns:cx1="http://schemas.microsoft.com/office/drawing/2015/9/8/chartex" xmlns:cx2="http://schemas.microsoft.com/office/drawing/2015/10/21/chartex" xmlns:cx3="http://schemas.microsoft.com/office/drawing/2016/5/9/chartex" xmlns:cx4="http://schemas.microsoft.com/office/drawing/2016/5/10/chartex" xmlns:cx5="http://schemas.microsoft.com/office/drawing/2016/5/11/chartex" xmlns:cx6="http://schemas.microsoft.com/office/drawing/2016/5/12/chartex" xmlns:cx7="http://schemas.microsoft.com/office/drawing/2016/5/13/chartex" xmlns:cx8="http://schemas.microsoft.com/office/drawing/2016/5/14/chartex" xmlns:mc="http://schemas.openxmlformats.org/markup-compatibility/2006" xmlns:o="urn:schemas-microsoft-com:office:office" xmlns:r="http://schemas.openxmlformats.org/officeDocument/2006/relationships" xmlns:m="http://schemas.openxmlformats.org/officeDocument/2006/math" xmlns:v="urn:schemas-microsoft-com:vml" xmlns:wp14="http://schemas.microsoft.com/office/word/2010/wordprocessingDrawing" xmlns:wp="http://schemas.openxmlformats.org/drawingml/2006/wordprocessingDrawing" xmlns:w10="urn:schemas-microsoft-com:office:word" xmlns:w="http://schemas.openxmlformats.org/wordprocessingml/2006/main" xmlns:w14="http://schemas.microsoft.com/office/word/2010/wordml" xmlns:w15="http://schemas.microsoft.com/office/word/2012/wordml" xmlns:w16se="http://schemas.microsoft.com/office/word/2015/wordml/symex" xmlns:wpg="http://schemas.microsoft.com/office/word/2010/wordprocessingGroup" xmlns:wpi="http://schemas.microsoft.com/office/word/2010/wordprocessingInk" xmlns:wne="http://schemas.microsoft.com/office/word/2006/wordml" xmlns:wps="http://schemas.microsoft.com/office/word/2010/wordprocessingShape" mc:Ignorable="w14 w15 w16se wp14">
+<w:document xmlns:wpc="http://schemas.microsoft.com/office/word/2010/wordprocessingCanvas" xmlns:cx="http://schemas.microsoft.com/office/drawing/2014/chartex" xmlns:cx1="http://schemas.microsoft.com/office/drawing/2015/9/8/chartex" xmlns:mc="http://schemas.openxmlformats.org/markup-compatibility/2006" xmlns:o="urn:schemas-microsoft-com:office:office" xmlns:r="http://schemas.openxmlformats.org/officeDocument/2006/relationships" xmlns:m="http://schemas.openxmlformats.org/officeDocument/2006/math" xmlns:v="urn:schemas-microsoft-com:vml" xmlns:wp14="http://schemas.microsoft.com/office/word/2010/wordprocessingDrawing" xmlns:wp="http://schemas.openxmlformats.org/drawingml/2006/wordprocessingDrawing" xmlns:w10="urn:schemas-microsoft-com:office:word" xmlns:w="http://schemas.openxmlformats.org/wordprocessingml/2006/main" xmlns:w14="http://schemas.microsoft.com/office/word/2010/wordml" xmlns:w15="http://schemas.microsoft.com/office/word/2012/wordml" xmlns:w16se="http://schemas.microsoft.com/office/word/2015/wordml/symex" xmlns:wpg="http://schemas.microsoft.com/office/word/2010/wordprocessingGroup" xmlns:wpi="http://schemas.microsoft.com/office/word/2010/wordprocessingInk" xmlns:wne="http://schemas.microsoft.com/office/word/2006/wordml" xmlns:wps="http://schemas.microsoft.com/office/word/2010/wordprocessingShape" mc:Ignorable="w14 w15 w16se wp14">
   <w:body>
     <w:sdt>
       <w:sdtPr>
@@ -26,7 +26,7 @@
           <w:r>
             <w:rPr>
               <w:noProof/>
-              <w:lang w:eastAsia="en-CA"/>
+              <w:lang w:val="en-US"/>
             </w:rPr>
             <mc:AlternateContent>
               <mc:Choice Requires="wps">
@@ -194,25 +194,33 @@
                                         <w:rStyle w:val="SubtleEmphasis"/>
                                       </w:rPr>
                                     </w:pPr>
+                                    <w:proofErr w:type="spellStart"/>
                                     <w:r>
                                       <w:rPr>
                                         <w:rStyle w:val="SubtleEmphasis"/>
                                       </w:rPr>
-                                      <w:t xml:space="preserve">Dinkar Sharma, Mike </w:t>
+                                      <w:t>Dinkar</w:t>
+                                    </w:r>
+                                    <w:proofErr w:type="spellEnd"/>
+                                    <w:r>
+                                      <w:rPr>
+                                        <w:rStyle w:val="SubtleEmphasis"/>
+                                      </w:rPr>
+                                      <w:t xml:space="preserve"> Sharma, Mike Akl, </w:t>
                                     </w:r>
                                     <w:proofErr w:type="spellStart"/>
                                     <w:r>
                                       <w:rPr>
                                         <w:rStyle w:val="SubtleEmphasis"/>
                                       </w:rPr>
-                                      <w:t>Akl</w:t>
+                                      <w:t>Anas</w:t>
                                     </w:r>
                                     <w:proofErr w:type="spellEnd"/>
                                     <w:r>
                                       <w:rPr>
                                         <w:rStyle w:val="SubtleEmphasis"/>
                                       </w:rPr>
-                                      <w:t>, Anas Y</w:t>
+                                      <w:t xml:space="preserve"> Y</w:t>
                                     </w:r>
                                     <w:r>
                                       <w:rPr>
@@ -350,25 +358,33 @@
                                   <w:rStyle w:val="SubtleEmphasis"/>
                                 </w:rPr>
                               </w:pPr>
+                              <w:proofErr w:type="spellStart"/>
                               <w:r>
                                 <w:rPr>
                                   <w:rStyle w:val="SubtleEmphasis"/>
                                 </w:rPr>
-                                <w:t xml:space="preserve">Dinkar Sharma, Mike </w:t>
+                                <w:t>Dinkar</w:t>
+                              </w:r>
+                              <w:proofErr w:type="spellEnd"/>
+                              <w:r>
+                                <w:rPr>
+                                  <w:rStyle w:val="SubtleEmphasis"/>
+                                </w:rPr>
+                                <w:t xml:space="preserve"> Sharma, Mike Akl, </w:t>
                               </w:r>
                               <w:proofErr w:type="spellStart"/>
                               <w:r>
                                 <w:rPr>
                                   <w:rStyle w:val="SubtleEmphasis"/>
                                 </w:rPr>
-                                <w:t>Akl</w:t>
+                                <w:t>Anas</w:t>
                               </w:r>
                               <w:proofErr w:type="spellEnd"/>
                               <w:r>
                                 <w:rPr>
                                   <w:rStyle w:val="SubtleEmphasis"/>
                                 </w:rPr>
-                                <w:t>, Anas Y</w:t>
+                                <w:t xml:space="preserve"> Y</w:t>
                               </w:r>
                               <w:r>
                                 <w:rPr>
@@ -390,7 +406,7 @@
           <w:r>
             <w:rPr>
               <w:noProof/>
-              <w:lang w:eastAsia="en-CA"/>
+              <w:lang w:val="en-US"/>
             </w:rPr>
             <mc:AlternateContent>
               <mc:Choice Requires="wps">
@@ -1796,7 +1812,7 @@
           <w:r>
             <w:rPr>
               <w:noProof/>
-              <w:lang w:eastAsia="en-CA"/>
+              <w:lang w:val="en-US"/>
             </w:rPr>
             <w:drawing>
               <wp:inline distT="0" distB="0" distL="0" distR="0">
@@ -1855,30 +1871,14 @@
           <w:r>
             <w:t xml:space="preserve">Figure </w:t>
           </w:r>
-          <w:r>
-            <w:fldChar w:fldCharType="begin"/>
-          </w:r>
-          <w:r>
-            <w:instrText xml:space="preserve"> SEQ Fig</w:instrText>
-          </w:r>
-          <w:r>
-            <w:instrText xml:space="preserve">ure \* ARABIC </w:instrText>
-          </w:r>
-          <w:r>
-            <w:fldChar w:fldCharType="separate"/>
-          </w:r>
-          <w:r>
-            <w:rPr>
-              <w:noProof/>
-            </w:rPr>
-            <w:t>1</w:t>
-          </w:r>
-          <w:r>
-            <w:rPr>
-              <w:noProof/>
-            </w:rPr>
-            <w:fldChar w:fldCharType="end"/>
-          </w:r>
+          <w:fldSimple w:instr=" SEQ Figure \* ARABIC ">
+            <w:r>
+              <w:rPr>
+                <w:noProof/>
+              </w:rPr>
+              <w:t>1</w:t>
+            </w:r>
+          </w:fldSimple>
           <w:r>
             <w:t xml:space="preserve"> CAN Controller Elevator Architecture</w:t>
           </w:r>
@@ -1974,7 +1974,7 @@
                   <w:t xml:space="preserve">Node ID </w:t>
                 </w:r>
                 <w:r>
-                  <w:t>Assigned</w:t>
+                  <w:t>Expected</w:t>
                 </w:r>
               </w:p>
             </w:tc>
@@ -2003,6 +2003,9 @@
                   <w:jc w:val="center"/>
                   <w:cnfStyle w:val="100000000000" w:firstRow="1" w:lastRow="0" w:firstColumn="0" w:lastColumn="0" w:oddVBand="0" w:evenVBand="0" w:oddHBand="0" w:evenHBand="0" w:firstRowFirstColumn="0" w:firstRowLastColumn="0" w:lastRowFirstColumn="0" w:lastRowLastColumn="0"/>
                 </w:pPr>
+                <w:r>
+                  <w:t>Comments</w:t>
+                </w:r>
               </w:p>
             </w:tc>
           </w:tr>
@@ -2050,6 +2053,9 @@
                   <w:jc w:val="center"/>
                   <w:cnfStyle w:val="000000100000" w:firstRow="0" w:lastRow="0" w:firstColumn="0" w:lastColumn="0" w:oddVBand="0" w:evenVBand="0" w:oddHBand="1" w:evenHBand="0" w:firstRowFirstColumn="0" w:firstRowLastColumn="0" w:lastRowFirstColumn="0" w:lastRowLastColumn="0"/>
                 </w:pPr>
+                <w:r>
+                  <w:t>0x201</w:t>
+                </w:r>
               </w:p>
             </w:tc>
             <w:tc>
@@ -2062,6 +2068,9 @@
                   <w:jc w:val="center"/>
                   <w:cnfStyle w:val="000000100000" w:firstRow="0" w:lastRow="0" w:firstColumn="0" w:lastColumn="0" w:oddVBand="0" w:evenVBand="0" w:oddHBand="1" w:evenHBand="0" w:firstRowFirstColumn="0" w:firstRowLastColumn="0" w:lastRowFirstColumn="0" w:lastRowLastColumn="0"/>
                 </w:pPr>
+                <w:r>
+                  <w:t>Tested and work</w:t>
+                </w:r>
               </w:p>
             </w:tc>
           </w:tr>
@@ -2159,6 +2168,9 @@
                   <w:jc w:val="center"/>
                   <w:cnfStyle w:val="000000100000" w:firstRow="0" w:lastRow="0" w:firstColumn="0" w:lastColumn="0" w:oddVBand="0" w:evenVBand="0" w:oddHBand="1" w:evenHBand="0" w:firstRowFirstColumn="0" w:firstRowLastColumn="0" w:lastRowFirstColumn="0" w:lastRowLastColumn="0"/>
                 </w:pPr>
+                <w:r>
+                  <w:t>0x202</w:t>
+                </w:r>
               </w:p>
             </w:tc>
             <w:tc>
@@ -2171,6 +2183,9 @@
                   <w:jc w:val="center"/>
                   <w:cnfStyle w:val="000000100000" w:firstRow="0" w:lastRow="0" w:firstColumn="0" w:lastColumn="0" w:oddVBand="0" w:evenVBand="0" w:oddHBand="1" w:evenHBand="0" w:firstRowFirstColumn="0" w:firstRowLastColumn="0" w:lastRowFirstColumn="0" w:lastRowLastColumn="0"/>
                 </w:pPr>
+                <w:r>
+                  <w:t>Tested and work</w:t>
+                </w:r>
               </w:p>
             </w:tc>
           </w:tr>
@@ -2268,6 +2283,9 @@
                   <w:jc w:val="center"/>
                   <w:cnfStyle w:val="000000100000" w:firstRow="0" w:lastRow="0" w:firstColumn="0" w:lastColumn="0" w:oddVBand="0" w:evenVBand="0" w:oddHBand="1" w:evenHBand="0" w:firstRowFirstColumn="0" w:firstRowLastColumn="0" w:lastRowFirstColumn="0" w:lastRowLastColumn="0"/>
                 </w:pPr>
+                <w:r>
+                  <w:t>0x203</w:t>
+                </w:r>
               </w:p>
             </w:tc>
             <w:tc>
@@ -2280,6 +2298,9 @@
                   <w:jc w:val="center"/>
                   <w:cnfStyle w:val="000000100000" w:firstRow="0" w:lastRow="0" w:firstColumn="0" w:lastColumn="0" w:oddVBand="0" w:evenVBand="0" w:oddHBand="1" w:evenHBand="0" w:firstRowFirstColumn="0" w:firstRowLastColumn="0" w:lastRowFirstColumn="0" w:lastRowLastColumn="0"/>
                 </w:pPr>
+                <w:r>
+                  <w:t>Tested and work</w:t>
+                </w:r>
               </w:p>
             </w:tc>
           </w:tr>
@@ -2304,8 +2325,8 @@
             <w:tblLook w:val="04A0" w:firstRow="1" w:lastRow="0" w:firstColumn="1" w:lastColumn="0" w:noHBand="0" w:noVBand="1"/>
           </w:tblPr>
           <w:tblGrid>
-            <w:gridCol w:w="686"/>
-            <w:gridCol w:w="2015"/>
+            <w:gridCol w:w="1188"/>
+            <w:gridCol w:w="1513"/>
             <w:gridCol w:w="2016"/>
             <w:gridCol w:w="2015"/>
             <w:gridCol w:w="2016"/>
@@ -2317,7 +2338,7 @@
             <w:tc>
               <w:tcPr>
                 <w:cnfStyle w:val="001000000000" w:firstRow="0" w:lastRow="0" w:firstColumn="1" w:lastColumn="0" w:oddVBand="0" w:evenVBand="0" w:oddHBand="0" w:evenHBand="0" w:firstRowFirstColumn="0" w:firstRowLastColumn="0" w:lastRowFirstColumn="0" w:lastRowLastColumn="0"/>
-                <w:tcW w:w="686" w:type="dxa"/>
+                <w:tcW w:w="1188" w:type="dxa"/>
                 <w:vAlign w:val="center"/>
               </w:tcPr>
               <w:p>
@@ -2331,6 +2352,54 @@
             </w:tc>
             <w:tc>
               <w:tcPr>
+                <w:tcW w:w="1513" w:type="dxa"/>
+                <w:vAlign w:val="center"/>
+              </w:tcPr>
+              <w:p>
+                <w:pPr>
+                  <w:jc w:val="center"/>
+                  <w:cnfStyle w:val="100000000000" w:firstRow="1" w:lastRow="0" w:firstColumn="0" w:lastColumn="0" w:oddVBand="0" w:evenVBand="0" w:oddHBand="0" w:evenHBand="0" w:firstRowFirstColumn="0" w:firstRowLastColumn="0" w:lastRowFirstColumn="0" w:lastRowLastColumn="0"/>
+                </w:pPr>
+                <w:r>
+                  <w:t xml:space="preserve">Expected CAN </w:t>
+                </w:r>
+                <w:r>
+                  <w:t xml:space="preserve">Data Frame </w:t>
+                </w:r>
+                <w:r>
+                  <w:t>for Button Press UP</w:t>
+                </w:r>
+              </w:p>
+            </w:tc>
+            <w:tc>
+              <w:tcPr>
+                <w:tcW w:w="2016" w:type="dxa"/>
+                <w:vAlign w:val="center"/>
+              </w:tcPr>
+              <w:p>
+                <w:pPr>
+                  <w:jc w:val="center"/>
+                  <w:cnfStyle w:val="100000000000" w:firstRow="1" w:lastRow="0" w:firstColumn="0" w:lastColumn="0" w:oddVBand="0" w:evenVBand="0" w:oddHBand="0" w:evenHBand="0" w:firstRowFirstColumn="0" w:firstRowLastColumn="0" w:lastRowFirstColumn="0" w:lastRowLastColumn="0"/>
+                </w:pPr>
+                <w:r>
+                  <w:t>Expected CAN</w:t>
+                </w:r>
+                <w:r>
+                  <w:t xml:space="preserve"> Data</w:t>
+                </w:r>
+                <w:r>
+                  <w:t xml:space="preserve"> </w:t>
+                </w:r>
+                <w:r>
+                  <w:t xml:space="preserve">Frame </w:t>
+                </w:r>
+                <w:r>
+                  <w:t>for Button Press DOWN</w:t>
+                </w:r>
+              </w:p>
+            </w:tc>
+            <w:tc>
+              <w:tcPr>
                 <w:tcW w:w="2015" w:type="dxa"/>
                 <w:vAlign w:val="center"/>
               </w:tcPr>
@@ -2340,7 +2409,13 @@
                   <w:cnfStyle w:val="100000000000" w:firstRow="1" w:lastRow="0" w:firstColumn="0" w:lastColumn="0" w:oddVBand="0" w:evenVBand="0" w:oddHBand="0" w:evenHBand="0" w:firstRowFirstColumn="0" w:firstRowLastColumn="0" w:lastRowFirstColumn="0" w:lastRowLastColumn="0"/>
                 </w:pPr>
                 <w:r>
-                  <w:t xml:space="preserve">Expected CAN </w:t>
+                  <w:t>Actual</w:t>
+                </w:r>
+                <w:r>
+                  <w:t xml:space="preserve"> CAN </w:t>
+                </w:r>
+                <w:r>
+                  <w:t xml:space="preserve">Data </w:t>
                 </w:r>
                 <w:r>
                   <w:t xml:space="preserve">Frame </w:t>
@@ -2361,55 +2436,13 @@
                   <w:cnfStyle w:val="100000000000" w:firstRow="1" w:lastRow="0" w:firstColumn="0" w:lastColumn="0" w:oddVBand="0" w:evenVBand="0" w:oddHBand="0" w:evenHBand="0" w:firstRowFirstColumn="0" w:firstRowLastColumn="0" w:lastRowFirstColumn="0" w:lastRowLastColumn="0"/>
                 </w:pPr>
                 <w:r>
-                  <w:t xml:space="preserve">Expected CAN </w:t>
-                </w:r>
-                <w:r>
-                  <w:t xml:space="preserve">Frame </w:t>
-                </w:r>
-                <w:r>
-                  <w:t>for Button Press DOWN</w:t>
-                </w:r>
-              </w:p>
-            </w:tc>
-            <w:tc>
-              <w:tcPr>
-                <w:tcW w:w="2015" w:type="dxa"/>
-                <w:vAlign w:val="center"/>
-              </w:tcPr>
-              <w:p>
-                <w:pPr>
-                  <w:jc w:val="center"/>
-                  <w:cnfStyle w:val="100000000000" w:firstRow="1" w:lastRow="0" w:firstColumn="0" w:lastColumn="0" w:oddVBand="0" w:evenVBand="0" w:oddHBand="0" w:evenHBand="0" w:firstRowFirstColumn="0" w:firstRowLastColumn="0" w:lastRowFirstColumn="0" w:lastRowLastColumn="0"/>
-                </w:pPr>
-                <w:r>
                   <w:t>Actual</w:t>
                 </w:r>
                 <w:r>
                   <w:t xml:space="preserve"> CAN </w:t>
                 </w:r>
                 <w:r>
-                  <w:t xml:space="preserve">Frame </w:t>
-                </w:r>
-                <w:r>
-                  <w:t>for Button Press UP</w:t>
-                </w:r>
-              </w:p>
-            </w:tc>
-            <w:tc>
-              <w:tcPr>
-                <w:tcW w:w="2016" w:type="dxa"/>
-                <w:vAlign w:val="center"/>
-              </w:tcPr>
-              <w:p>
-                <w:pPr>
-                  <w:jc w:val="center"/>
-                  <w:cnfStyle w:val="100000000000" w:firstRow="1" w:lastRow="0" w:firstColumn="0" w:lastColumn="0" w:oddVBand="0" w:evenVBand="0" w:oddHBand="0" w:evenHBand="0" w:firstRowFirstColumn="0" w:firstRowLastColumn="0" w:lastRowFirstColumn="0" w:lastRowLastColumn="0"/>
-                </w:pPr>
-                <w:r>
-                  <w:t>Actual</w:t>
-                </w:r>
-                <w:r>
-                  <w:t xml:space="preserve"> CAN </w:t>
+                  <w:t xml:space="preserve">Data </w:t>
                 </w:r>
                 <w:r>
                   <w:t xml:space="preserve">Frame </w:t>
@@ -2427,7 +2460,7 @@
             <w:tc>
               <w:tcPr>
                 <w:cnfStyle w:val="001000000000" w:firstRow="0" w:lastRow="0" w:firstColumn="1" w:lastColumn="0" w:oddVBand="0" w:evenVBand="0" w:oddHBand="0" w:evenHBand="0" w:firstRowFirstColumn="0" w:firstRowLastColumn="0" w:lastRowFirstColumn="0" w:lastRowLastColumn="0"/>
-                <w:tcW w:w="686" w:type="dxa"/>
+                <w:tcW w:w="1188" w:type="dxa"/>
                 <w:vAlign w:val="center"/>
               </w:tcPr>
               <w:p>
@@ -2437,6 +2470,42 @@
                 <w:r>
                   <w:t>1</w:t>
                 </w:r>
+                <w:r>
+                  <w:t xml:space="preserve"> - </w:t>
+                </w:r>
+                <w:r>
+                  <w:t>ID: 201</w:t>
+                </w:r>
+              </w:p>
+            </w:tc>
+            <w:tc>
+              <w:tcPr>
+                <w:tcW w:w="1513" w:type="dxa"/>
+                <w:vAlign w:val="center"/>
+              </w:tcPr>
+              <w:p>
+                <w:pPr>
+                  <w:jc w:val="center"/>
+                  <w:cnfStyle w:val="000000100000" w:firstRow="0" w:lastRow="0" w:firstColumn="0" w:lastColumn="0" w:oddVBand="0" w:evenVBand="0" w:oddHBand="1" w:evenHBand="0" w:firstRowFirstColumn="0" w:firstRowLastColumn="0" w:lastRowFirstColumn="0" w:lastRowLastColumn="0"/>
+                </w:pPr>
+                <w:r>
+                  <w:t>0x01</w:t>
+                </w:r>
+              </w:p>
+            </w:tc>
+            <w:tc>
+              <w:tcPr>
+                <w:tcW w:w="2016" w:type="dxa"/>
+                <w:vAlign w:val="center"/>
+              </w:tcPr>
+              <w:p>
+                <w:pPr>
+                  <w:jc w:val="center"/>
+                  <w:cnfStyle w:val="000000100000" w:firstRow="0" w:lastRow="0" w:firstColumn="0" w:lastColumn="0" w:oddVBand="0" w:evenVBand="0" w:oddHBand="1" w:evenHBand="0" w:firstRowFirstColumn="0" w:firstRowLastColumn="0" w:lastRowFirstColumn="0" w:lastRowLastColumn="0"/>
+                </w:pPr>
+                <w:r>
+                  <w:t>N/A</w:t>
+                </w:r>
               </w:p>
             </w:tc>
             <w:tc>
@@ -2449,6 +2518,9 @@
                   <w:jc w:val="center"/>
                   <w:cnfStyle w:val="000000100000" w:firstRow="0" w:lastRow="0" w:firstColumn="0" w:lastColumn="0" w:oddVBand="0" w:evenVBand="0" w:oddHBand="1" w:evenHBand="0" w:firstRowFirstColumn="0" w:firstRowLastColumn="0" w:lastRowFirstColumn="0" w:lastRowLastColumn="0"/>
                 </w:pPr>
+                <w:r>
+                  <w:t>0x01</w:t>
+                </w:r>
               </w:p>
             </w:tc>
             <w:tc>
@@ -2461,30 +2533,9 @@
                   <w:jc w:val="center"/>
                   <w:cnfStyle w:val="000000100000" w:firstRow="0" w:lastRow="0" w:firstColumn="0" w:lastColumn="0" w:oddVBand="0" w:evenVBand="0" w:oddHBand="1" w:evenHBand="0" w:firstRowFirstColumn="0" w:firstRowLastColumn="0" w:lastRowFirstColumn="0" w:lastRowLastColumn="0"/>
                 </w:pPr>
-              </w:p>
-            </w:tc>
-            <w:tc>
-              <w:tcPr>
-                <w:tcW w:w="2015" w:type="dxa"/>
-                <w:vAlign w:val="center"/>
-              </w:tcPr>
-              <w:p>
-                <w:pPr>
-                  <w:jc w:val="center"/>
-                  <w:cnfStyle w:val="000000100000" w:firstRow="0" w:lastRow="0" w:firstColumn="0" w:lastColumn="0" w:oddVBand="0" w:evenVBand="0" w:oddHBand="1" w:evenHBand="0" w:firstRowFirstColumn="0" w:firstRowLastColumn="0" w:lastRowFirstColumn="0" w:lastRowLastColumn="0"/>
-                </w:pPr>
-              </w:p>
-            </w:tc>
-            <w:tc>
-              <w:tcPr>
-                <w:tcW w:w="2016" w:type="dxa"/>
-                <w:vAlign w:val="center"/>
-              </w:tcPr>
-              <w:p>
-                <w:pPr>
-                  <w:jc w:val="center"/>
-                  <w:cnfStyle w:val="000000100000" w:firstRow="0" w:lastRow="0" w:firstColumn="0" w:lastColumn="0" w:oddVBand="0" w:evenVBand="0" w:oddHBand="1" w:evenHBand="0" w:firstRowFirstColumn="0" w:firstRowLastColumn="0" w:lastRowFirstColumn="0" w:lastRowLastColumn="0"/>
-                </w:pPr>
+                <w:r>
+                  <w:t>N/A</w:t>
+                </w:r>
               </w:p>
             </w:tc>
           </w:tr>
@@ -2492,18 +2543,18 @@
             <w:tc>
               <w:tcPr>
                 <w:cnfStyle w:val="001000000000" w:firstRow="0" w:lastRow="0" w:firstColumn="1" w:lastColumn="0" w:oddVBand="0" w:evenVBand="0" w:oddHBand="0" w:evenHBand="0" w:firstRowFirstColumn="0" w:firstRowLastColumn="0" w:lastRowFirstColumn="0" w:lastRowLastColumn="0"/>
-                <w:tcW w:w="686" w:type="dxa"/>
-                <w:vAlign w:val="center"/>
-              </w:tcPr>
-              <w:p>
-                <w:pPr>
-                  <w:jc w:val="center"/>
-                </w:pPr>
-              </w:p>
-            </w:tc>
-            <w:tc>
-              <w:tcPr>
-                <w:tcW w:w="2015" w:type="dxa"/>
+                <w:tcW w:w="1188" w:type="dxa"/>
+                <w:vAlign w:val="center"/>
+              </w:tcPr>
+              <w:p>
+                <w:pPr>
+                  <w:jc w:val="center"/>
+                </w:pPr>
+              </w:p>
+            </w:tc>
+            <w:tc>
+              <w:tcPr>
+                <w:tcW w:w="1513" w:type="dxa"/>
                 <w:vAlign w:val="center"/>
               </w:tcPr>
               <w:p>
@@ -2557,7 +2608,7 @@
             <w:tc>
               <w:tcPr>
                 <w:cnfStyle w:val="001000000000" w:firstRow="0" w:lastRow="0" w:firstColumn="1" w:lastColumn="0" w:oddVBand="0" w:evenVBand="0" w:oddHBand="0" w:evenHBand="0" w:firstRowFirstColumn="0" w:firstRowLastColumn="0" w:lastRowFirstColumn="0" w:lastRowLastColumn="0"/>
-                <w:tcW w:w="686" w:type="dxa"/>
+                <w:tcW w:w="1188" w:type="dxa"/>
                 <w:vAlign w:val="center"/>
               </w:tcPr>
               <w:p>
@@ -2567,6 +2618,48 @@
                 <w:r>
                   <w:t>2</w:t>
                 </w:r>
+                <w:r>
+                  <w:t xml:space="preserve"> - </w:t>
+                </w:r>
+                <w:r>
+                  <w:t>ID: 202</w:t>
+                </w:r>
+              </w:p>
+            </w:tc>
+            <w:tc>
+              <w:tcPr>
+                <w:tcW w:w="1513" w:type="dxa"/>
+                <w:vAlign w:val="center"/>
+              </w:tcPr>
+              <w:p>
+                <w:pPr>
+                  <w:jc w:val="center"/>
+                  <w:cnfStyle w:val="000000100000" w:firstRow="0" w:lastRow="0" w:firstColumn="0" w:lastColumn="0" w:oddVBand="0" w:evenVBand="0" w:oddHBand="1" w:evenHBand="0" w:firstRowFirstColumn="0" w:firstRowLastColumn="0" w:lastRowFirstColumn="0" w:lastRowLastColumn="0"/>
+                </w:pPr>
+                <w:r>
+                  <w:t>0x</w:t>
+                </w:r>
+                <w:r>
+                  <w:t>1</w:t>
+                </w:r>
+                <w:r>
+                  <w:t>2</w:t>
+                </w:r>
+              </w:p>
+            </w:tc>
+            <w:tc>
+              <w:tcPr>
+                <w:tcW w:w="2016" w:type="dxa"/>
+                <w:vAlign w:val="center"/>
+              </w:tcPr>
+              <w:p>
+                <w:pPr>
+                  <w:jc w:val="center"/>
+                  <w:cnfStyle w:val="000000100000" w:firstRow="0" w:lastRow="0" w:firstColumn="0" w:lastColumn="0" w:oddVBand="0" w:evenVBand="0" w:oddHBand="1" w:evenHBand="0" w:firstRowFirstColumn="0" w:firstRowLastColumn="0" w:lastRowFirstColumn="0" w:lastRowLastColumn="0"/>
+                </w:pPr>
+                <w:r>
+                  <w:t>0x02</w:t>
+                </w:r>
               </w:p>
             </w:tc>
             <w:tc>
@@ -2591,30 +2684,9 @@
                   <w:jc w:val="center"/>
                   <w:cnfStyle w:val="000000100000" w:firstRow="0" w:lastRow="0" w:firstColumn="0" w:lastColumn="0" w:oddVBand="0" w:evenVBand="0" w:oddHBand="1" w:evenHBand="0" w:firstRowFirstColumn="0" w:firstRowLastColumn="0" w:lastRowFirstColumn="0" w:lastRowLastColumn="0"/>
                 </w:pPr>
-              </w:p>
-            </w:tc>
-            <w:tc>
-              <w:tcPr>
-                <w:tcW w:w="2015" w:type="dxa"/>
-                <w:vAlign w:val="center"/>
-              </w:tcPr>
-              <w:p>
-                <w:pPr>
-                  <w:jc w:val="center"/>
-                  <w:cnfStyle w:val="000000100000" w:firstRow="0" w:lastRow="0" w:firstColumn="0" w:lastColumn="0" w:oddVBand="0" w:evenVBand="0" w:oddHBand="1" w:evenHBand="0" w:firstRowFirstColumn="0" w:firstRowLastColumn="0" w:lastRowFirstColumn="0" w:lastRowLastColumn="0"/>
-                </w:pPr>
-              </w:p>
-            </w:tc>
-            <w:tc>
-              <w:tcPr>
-                <w:tcW w:w="2016" w:type="dxa"/>
-                <w:vAlign w:val="center"/>
-              </w:tcPr>
-              <w:p>
-                <w:pPr>
-                  <w:jc w:val="center"/>
-                  <w:cnfStyle w:val="000000100000" w:firstRow="0" w:lastRow="0" w:firstColumn="0" w:lastColumn="0" w:oddVBand="0" w:evenVBand="0" w:oddHBand="1" w:evenHBand="0" w:firstRowFirstColumn="0" w:firstRowLastColumn="0" w:lastRowFirstColumn="0" w:lastRowLastColumn="0"/>
-                </w:pPr>
+                <w:r>
+                  <w:t>0x02</w:t>
+                </w:r>
               </w:p>
             </w:tc>
           </w:tr>
@@ -2622,18 +2694,18 @@
             <w:tc>
               <w:tcPr>
                 <w:cnfStyle w:val="001000000000" w:firstRow="0" w:lastRow="0" w:firstColumn="1" w:lastColumn="0" w:oddVBand="0" w:evenVBand="0" w:oddHBand="0" w:evenHBand="0" w:firstRowFirstColumn="0" w:firstRowLastColumn="0" w:lastRowFirstColumn="0" w:lastRowLastColumn="0"/>
-                <w:tcW w:w="686" w:type="dxa"/>
-                <w:vAlign w:val="center"/>
-              </w:tcPr>
-              <w:p>
-                <w:pPr>
-                  <w:jc w:val="center"/>
-                </w:pPr>
-              </w:p>
-            </w:tc>
-            <w:tc>
-              <w:tcPr>
-                <w:tcW w:w="2015" w:type="dxa"/>
+                <w:tcW w:w="1188" w:type="dxa"/>
+                <w:vAlign w:val="center"/>
+              </w:tcPr>
+              <w:p>
+                <w:pPr>
+                  <w:jc w:val="center"/>
+                </w:pPr>
+              </w:p>
+            </w:tc>
+            <w:tc>
+              <w:tcPr>
+                <w:tcW w:w="1513" w:type="dxa"/>
                 <w:vAlign w:val="center"/>
               </w:tcPr>
               <w:p>
@@ -2657,7 +2729,8 @@
             </w:tc>
             <w:tc>
               <w:tcPr>
-                <w:tcW w:w="2015" w:type="dxa"/>
+                <w:tcW w:w="4031" w:type="dxa"/>
+                <w:gridSpan w:val="2"/>
                 <w:vAlign w:val="center"/>
               </w:tcPr>
               <w:p>
@@ -2665,18 +2738,86 @@
                   <w:jc w:val="center"/>
                   <w:cnfStyle w:val="000000000000" w:firstRow="0" w:lastRow="0" w:firstColumn="0" w:lastColumn="0" w:oddVBand="0" w:evenVBand="0" w:oddHBand="0" w:evenHBand="0" w:firstRowFirstColumn="0" w:firstRowLastColumn="0" w:lastRowFirstColumn="0" w:lastRowLastColumn="0"/>
                 </w:pPr>
-              </w:p>
-            </w:tc>
-            <w:tc>
-              <w:tcPr>
-                <w:tcW w:w="2016" w:type="dxa"/>
-                <w:vAlign w:val="center"/>
-              </w:tcPr>
-              <w:p>
-                <w:pPr>
-                  <w:jc w:val="center"/>
-                  <w:cnfStyle w:val="000000000000" w:firstRow="0" w:lastRow="0" w:firstColumn="0" w:lastColumn="0" w:oddVBand="0" w:evenVBand="0" w:oddHBand="0" w:evenHBand="0" w:firstRowFirstColumn="0" w:firstRowLastColumn="0" w:lastRowFirstColumn="0" w:lastRowLastColumn="0"/>
-                </w:pPr>
+                <w:r>
+                  <w:rPr>
+                    <w:noProof/>
+                    <w:lang w:val="en-US"/>
+                  </w:rPr>
+                  <mc:AlternateContent>
+                    <mc:Choice Requires="wps">
+                      <w:drawing>
+                        <wp:anchor distT="0" distB="0" distL="114300" distR="114300" simplePos="0" relativeHeight="251666432" behindDoc="0" locked="0" layoutInCell="1" allowOverlap="1">
+                          <wp:simplePos x="0" y="0"/>
+                          <wp:positionH relativeFrom="column">
+                            <wp:posOffset>73025</wp:posOffset>
+                          </wp:positionH>
+                          <wp:positionV relativeFrom="paragraph">
+                            <wp:posOffset>22225</wp:posOffset>
+                          </wp:positionV>
+                          <wp:extent cx="0" cy="226695"/>
+                          <wp:effectExtent l="76200" t="38100" r="57150" b="20955"/>
+                          <wp:wrapNone/>
+                          <wp:docPr id="3" name="Straight Arrow Connector 3"/>
+                          <wp:cNvGraphicFramePr/>
+                          <a:graphic xmlns:a="http://schemas.openxmlformats.org/drawingml/2006/main">
+                            <a:graphicData uri="http://schemas.microsoft.com/office/word/2010/wordprocessingShape">
+                              <wps:wsp>
+                                <wps:cNvCnPr/>
+                                <wps:spPr>
+                                  <a:xfrm flipV="1">
+                                    <a:off x="0" y="0"/>
+                                    <a:ext cx="0" cy="226695"/>
+                                  </a:xfrm>
+                                  <a:prstGeom prst="straightConnector1">
+                                    <a:avLst/>
+                                  </a:prstGeom>
+                                  <a:ln>
+                                    <a:tailEnd type="triangle"/>
+                                  </a:ln>
+                                </wps:spPr>
+                                <wps:style>
+                                  <a:lnRef idx="1">
+                                    <a:schemeClr val="dk1"/>
+                                  </a:lnRef>
+                                  <a:fillRef idx="0">
+                                    <a:schemeClr val="dk1"/>
+                                  </a:fillRef>
+                                  <a:effectRef idx="0">
+                                    <a:schemeClr val="dk1"/>
+                                  </a:effectRef>
+                                  <a:fontRef idx="minor">
+                                    <a:schemeClr val="tx1"/>
+                                  </a:fontRef>
+                                </wps:style>
+                                <wps:bodyPr/>
+                              </wps:wsp>
+                            </a:graphicData>
+                          </a:graphic>
+                          <wp14:sizeRelH relativeFrom="margin">
+                            <wp14:pctWidth>0</wp14:pctWidth>
+                          </wp14:sizeRelH>
+                          <wp14:sizeRelV relativeFrom="margin">
+                            <wp14:pctHeight>0</wp14:pctHeight>
+                          </wp14:sizeRelV>
+                        </wp:anchor>
+                      </w:drawing>
+                    </mc:Choice>
+                    <mc:Fallback>
+                      <w:pict>
+                        <v:shapetype w14:anchorId="0A116E64" id="_x0000_t32" coordsize="21600,21600" o:spt="32" o:oned="t" path="m,l21600,21600e" filled="f">
+                          <v:path arrowok="t" fillok="f" o:connecttype="none"/>
+                          <o:lock v:ext="edit" shapetype="t"/>
+                        </v:shapetype>
+                        <v:shape id="Straight Arrow Connector 3" o:spid="_x0000_s1026" type="#_x0000_t32" style="position:absolute;margin-left:5.75pt;margin-top:1.75pt;width:0;height:17.85pt;flip:y;z-index:251666432;visibility:visible;mso-wrap-style:square;mso-width-percent:0;mso-height-percent:0;mso-wrap-distance-left:9pt;mso-wrap-distance-top:0;mso-wrap-distance-right:9pt;mso-wrap-distance-bottom:0;mso-position-horizontal:absolute;mso-position-horizontal-relative:text;mso-position-vertical:absolute;mso-position-vertical-relative:text;mso-width-percent:0;mso-height-percent:0;mso-width-relative:margin;mso-height-relative:margin" o:gfxdata="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" strokecolor="black [3040]">
+                          <v:stroke endarrow="block"/>
+                        </v:shape>
+                      </w:pict>
+                    </mc:Fallback>
+                  </mc:AlternateContent>
+                </w:r>
+                <w:r>
+                  <w:t>** for now both buttons do the same thing</w:t>
+                </w:r>
               </w:p>
             </w:tc>
           </w:tr>
@@ -2687,7 +2828,7 @@
             <w:tc>
               <w:tcPr>
                 <w:cnfStyle w:val="001000000000" w:firstRow="0" w:lastRow="0" w:firstColumn="1" w:lastColumn="0" w:oddVBand="0" w:evenVBand="0" w:oddHBand="0" w:evenHBand="0" w:firstRowFirstColumn="0" w:firstRowLastColumn="0" w:lastRowFirstColumn="0" w:lastRowLastColumn="0"/>
-                <w:tcW w:w="686" w:type="dxa"/>
+                <w:tcW w:w="1188" w:type="dxa"/>
                 <w:vAlign w:val="center"/>
               </w:tcPr>
               <w:p>
@@ -2697,6 +2838,42 @@
                 <w:r>
                   <w:t>3</w:t>
                 </w:r>
+                <w:r>
+                  <w:t xml:space="preserve"> - </w:t>
+                </w:r>
+                <w:r>
+                  <w:t>ID: 203</w:t>
+                </w:r>
+              </w:p>
+            </w:tc>
+            <w:tc>
+              <w:tcPr>
+                <w:tcW w:w="1513" w:type="dxa"/>
+                <w:vAlign w:val="center"/>
+              </w:tcPr>
+              <w:p>
+                <w:pPr>
+                  <w:jc w:val="center"/>
+                  <w:cnfStyle w:val="000000100000" w:firstRow="0" w:lastRow="0" w:firstColumn="0" w:lastColumn="0" w:oddVBand="0" w:evenVBand="0" w:oddHBand="1" w:evenHBand="0" w:firstRowFirstColumn="0" w:firstRowLastColumn="0" w:lastRowFirstColumn="0" w:lastRowLastColumn="0"/>
+                </w:pPr>
+                <w:r>
+                  <w:t>N/A</w:t>
+                </w:r>
+              </w:p>
+            </w:tc>
+            <w:tc>
+              <w:tcPr>
+                <w:tcW w:w="2016" w:type="dxa"/>
+                <w:vAlign w:val="center"/>
+              </w:tcPr>
+              <w:p>
+                <w:pPr>
+                  <w:jc w:val="center"/>
+                  <w:cnfStyle w:val="000000100000" w:firstRow="0" w:lastRow="0" w:firstColumn="0" w:lastColumn="0" w:oddVBand="0" w:evenVBand="0" w:oddHBand="1" w:evenHBand="0" w:firstRowFirstColumn="0" w:firstRowLastColumn="0" w:lastRowFirstColumn="0" w:lastRowLastColumn="0"/>
+                </w:pPr>
+                <w:r>
+                  <w:t>0x03</w:t>
+                </w:r>
               </w:p>
             </w:tc>
             <w:tc>
@@ -2709,6 +2886,9 @@
                   <w:jc w:val="center"/>
                   <w:cnfStyle w:val="000000100000" w:firstRow="0" w:lastRow="0" w:firstColumn="0" w:lastColumn="0" w:oddVBand="0" w:evenVBand="0" w:oddHBand="1" w:evenHBand="0" w:firstRowFirstColumn="0" w:firstRowLastColumn="0" w:lastRowFirstColumn="0" w:lastRowLastColumn="0"/>
                 </w:pPr>
+                <w:r>
+                  <w:t>N/A</w:t>
+                </w:r>
               </w:p>
             </w:tc>
             <w:tc>
@@ -2721,30 +2901,9 @@
                   <w:jc w:val="center"/>
                   <w:cnfStyle w:val="000000100000" w:firstRow="0" w:lastRow="0" w:firstColumn="0" w:lastColumn="0" w:oddVBand="0" w:evenVBand="0" w:oddHBand="1" w:evenHBand="0" w:firstRowFirstColumn="0" w:firstRowLastColumn="0" w:lastRowFirstColumn="0" w:lastRowLastColumn="0"/>
                 </w:pPr>
-              </w:p>
-            </w:tc>
-            <w:tc>
-              <w:tcPr>
-                <w:tcW w:w="2015" w:type="dxa"/>
-                <w:vAlign w:val="center"/>
-              </w:tcPr>
-              <w:p>
-                <w:pPr>
-                  <w:jc w:val="center"/>
-                  <w:cnfStyle w:val="000000100000" w:firstRow="0" w:lastRow="0" w:firstColumn="0" w:lastColumn="0" w:oddVBand="0" w:evenVBand="0" w:oddHBand="1" w:evenHBand="0" w:firstRowFirstColumn="0" w:firstRowLastColumn="0" w:lastRowFirstColumn="0" w:lastRowLastColumn="0"/>
-                </w:pPr>
-              </w:p>
-            </w:tc>
-            <w:tc>
-              <w:tcPr>
-                <w:tcW w:w="2016" w:type="dxa"/>
-                <w:vAlign w:val="center"/>
-              </w:tcPr>
-              <w:p>
-                <w:pPr>
-                  <w:jc w:val="center"/>
-                  <w:cnfStyle w:val="000000100000" w:firstRow="0" w:lastRow="0" w:firstColumn="0" w:lastColumn="0" w:oddVBand="0" w:evenVBand="0" w:oddHBand="1" w:evenHBand="0" w:firstRowFirstColumn="0" w:firstRowLastColumn="0" w:lastRowFirstColumn="0" w:lastRowLastColumn="0"/>
-                </w:pPr>
+                <w:r>
+                  <w:t>0x03</w:t>
+                </w:r>
               </w:p>
             </w:tc>
           </w:tr>
@@ -2752,18 +2911,18 @@
             <w:tc>
               <w:tcPr>
                 <w:cnfStyle w:val="001000000000" w:firstRow="0" w:lastRow="0" w:firstColumn="1" w:lastColumn="0" w:oddVBand="0" w:evenVBand="0" w:oddHBand="0" w:evenHBand="0" w:firstRowFirstColumn="0" w:firstRowLastColumn="0" w:lastRowFirstColumn="0" w:lastRowLastColumn="0"/>
-                <w:tcW w:w="686" w:type="dxa"/>
-                <w:vAlign w:val="center"/>
-              </w:tcPr>
-              <w:p>
-                <w:pPr>
-                  <w:jc w:val="center"/>
-                </w:pPr>
-              </w:p>
-            </w:tc>
-            <w:tc>
-              <w:tcPr>
-                <w:tcW w:w="2015" w:type="dxa"/>
+                <w:tcW w:w="1188" w:type="dxa"/>
+                <w:vAlign w:val="center"/>
+              </w:tcPr>
+              <w:p>
+                <w:pPr>
+                  <w:jc w:val="center"/>
+                </w:pPr>
+              </w:p>
+            </w:tc>
+            <w:tc>
+              <w:tcPr>
+                <w:tcW w:w="1513" w:type="dxa"/>
                 <w:vAlign w:val="center"/>
               </w:tcPr>
               <w:p>
@@ -2817,25 +2976,28 @@
             <w:tc>
               <w:tcPr>
                 <w:cnfStyle w:val="001000000000" w:firstRow="0" w:lastRow="0" w:firstColumn="1" w:lastColumn="0" w:oddVBand="0" w:evenVBand="0" w:oddHBand="0" w:evenHBand="0" w:firstRowFirstColumn="0" w:firstRowLastColumn="0" w:lastRowFirstColumn="0" w:lastRowLastColumn="0"/>
-                <w:tcW w:w="686" w:type="dxa"/>
-                <w:vAlign w:val="center"/>
-              </w:tcPr>
-              <w:p>
-                <w:pPr>
-                  <w:jc w:val="center"/>
-                </w:pPr>
-              </w:p>
-            </w:tc>
-            <w:tc>
-              <w:tcPr>
-                <w:tcW w:w="2015" w:type="dxa"/>
-                <w:vAlign w:val="center"/>
-              </w:tcPr>
-              <w:p>
-                <w:pPr>
-                  <w:jc w:val="center"/>
-                  <w:cnfStyle w:val="000000100000" w:firstRow="0" w:lastRow="0" w:firstColumn="0" w:lastColumn="0" w:oddVBand="0" w:evenVBand="0" w:oddHBand="1" w:evenHBand="0" w:firstRowFirstColumn="0" w:firstRowLastColumn="0" w:lastRowFirstColumn="0" w:lastRowLastColumn="0"/>
-                </w:pPr>
+                <w:tcW w:w="1188" w:type="dxa"/>
+                <w:vAlign w:val="center"/>
+              </w:tcPr>
+              <w:p>
+                <w:pPr>
+                  <w:jc w:val="center"/>
+                </w:pPr>
+              </w:p>
+            </w:tc>
+            <w:tc>
+              <w:tcPr>
+                <w:tcW w:w="1513" w:type="dxa"/>
+                <w:vAlign w:val="center"/>
+              </w:tcPr>
+              <w:p>
+                <w:pPr>
+                  <w:jc w:val="center"/>
+                  <w:cnfStyle w:val="000000100000" w:firstRow="0" w:lastRow="0" w:firstColumn="0" w:lastColumn="0" w:oddVBand="0" w:evenVBand="0" w:oddHBand="1" w:evenHBand="0" w:firstRowFirstColumn="0" w:firstRowLastColumn="0" w:lastRowFirstColumn="0" w:lastRowLastColumn="0"/>
+                </w:pPr>
+                <w:r>
+                  <w:t>** All Byte 0</w:t>
+                </w:r>
               </w:p>
             </w:tc>
             <w:tc>
@@ -2848,6 +3010,9 @@
                   <w:jc w:val="center"/>
                   <w:cnfStyle w:val="000000100000" w:firstRow="0" w:lastRow="0" w:firstColumn="0" w:lastColumn="0" w:oddVBand="0" w:evenVBand="0" w:oddHBand="1" w:evenHBand="0" w:firstRowFirstColumn="0" w:firstRowLastColumn="0" w:lastRowFirstColumn="0" w:lastRowLastColumn="0"/>
                 </w:pPr>
+                <w:r>
+                  <w:t>** All Byte 0</w:t>
+                </w:r>
               </w:p>
             </w:tc>
             <w:tc>
@@ -3066,8 +3231,9 @@
                   <w:jc w:val="center"/>
                   <w:cnfStyle w:val="000000100000" w:firstRow="0" w:lastRow="0" w:firstColumn="0" w:lastColumn="0" w:oddVBand="0" w:evenVBand="0" w:oddHBand="1" w:evenHBand="0" w:firstRowFirstColumn="0" w:firstRowLastColumn="0" w:lastRowFirstColumn="0" w:lastRowLastColumn="0"/>
                 </w:pPr>
-                <w:bookmarkStart w:id="7" w:name="_GoBack"/>
-                <w:bookmarkEnd w:id="7"/>
+                <w:r>
+                  <w:t>Yellow</w:t>
+                </w:r>
               </w:p>
             </w:tc>
             <w:tc>
@@ -3080,6 +3246,9 @@
                   <w:jc w:val="center"/>
                   <w:cnfStyle w:val="000000100000" w:firstRow="0" w:lastRow="0" w:firstColumn="0" w:lastColumn="0" w:oddVBand="0" w:evenVBand="0" w:oddHBand="1" w:evenHBand="0" w:firstRowFirstColumn="0" w:firstRowLastColumn="0" w:lastRowFirstColumn="0" w:lastRowLastColumn="0"/>
                 </w:pPr>
+                <w:r>
+                  <w:t>N/A</w:t>
+                </w:r>
               </w:p>
             </w:tc>
             <w:tc>
@@ -3092,6 +3261,9 @@
                   <w:jc w:val="center"/>
                   <w:cnfStyle w:val="000000100000" w:firstRow="0" w:lastRow="0" w:firstColumn="0" w:lastColumn="0" w:oddVBand="0" w:evenVBand="0" w:oddHBand="1" w:evenHBand="0" w:firstRowFirstColumn="0" w:firstRowLastColumn="0" w:lastRowFirstColumn="0" w:lastRowLastColumn="0"/>
                 </w:pPr>
+                <w:r>
+                  <w:t>Yellow</w:t>
+                </w:r>
               </w:p>
             </w:tc>
             <w:tc>
@@ -3104,6 +3276,9 @@
                   <w:jc w:val="center"/>
                   <w:cnfStyle w:val="000000100000" w:firstRow="0" w:lastRow="0" w:firstColumn="0" w:lastColumn="0" w:oddVBand="0" w:evenVBand="0" w:oddHBand="1" w:evenHBand="0" w:firstRowFirstColumn="0" w:firstRowLastColumn="0" w:lastRowFirstColumn="0" w:lastRowLastColumn="0"/>
                 </w:pPr>
+                <w:r>
+                  <w:t>N/A</w:t>
+                </w:r>
               </w:p>
             </w:tc>
           </w:tr>
@@ -3198,6 +3373,9 @@
                   <w:jc w:val="center"/>
                   <w:cnfStyle w:val="000000100000" w:firstRow="0" w:lastRow="0" w:firstColumn="0" w:lastColumn="0" w:oddVBand="0" w:evenVBand="0" w:oddHBand="1" w:evenHBand="0" w:firstRowFirstColumn="0" w:firstRowLastColumn="0" w:lastRowFirstColumn="0" w:lastRowLastColumn="0"/>
                 </w:pPr>
+                <w:r>
+                  <w:t>Yellow</w:t>
+                </w:r>
               </w:p>
             </w:tc>
             <w:tc>
@@ -3210,6 +3388,9 @@
                   <w:jc w:val="center"/>
                   <w:cnfStyle w:val="000000100000" w:firstRow="0" w:lastRow="0" w:firstColumn="0" w:lastColumn="0" w:oddVBand="0" w:evenVBand="0" w:oddHBand="1" w:evenHBand="0" w:firstRowFirstColumn="0" w:firstRowLastColumn="0" w:lastRowFirstColumn="0" w:lastRowLastColumn="0"/>
                 </w:pPr>
+                <w:r>
+                  <w:t>Green</w:t>
+                </w:r>
               </w:p>
             </w:tc>
             <w:tc>
@@ -3222,6 +3403,9 @@
                   <w:jc w:val="center"/>
                   <w:cnfStyle w:val="000000100000" w:firstRow="0" w:lastRow="0" w:firstColumn="0" w:lastColumn="0" w:oddVBand="0" w:evenVBand="0" w:oddHBand="1" w:evenHBand="0" w:firstRowFirstColumn="0" w:firstRowLastColumn="0" w:lastRowFirstColumn="0" w:lastRowLastColumn="0"/>
                 </w:pPr>
+                <w:r>
+                  <w:t>Yellow</w:t>
+                </w:r>
               </w:p>
             </w:tc>
             <w:tc>
@@ -3234,6 +3418,9 @@
                   <w:jc w:val="center"/>
                   <w:cnfStyle w:val="000000100000" w:firstRow="0" w:lastRow="0" w:firstColumn="0" w:lastColumn="0" w:oddVBand="0" w:evenVBand="0" w:oddHBand="1" w:evenHBand="0" w:firstRowFirstColumn="0" w:firstRowLastColumn="0" w:lastRowFirstColumn="0" w:lastRowLastColumn="0"/>
                 </w:pPr>
+                <w:r>
+                  <w:t>Green</w:t>
+                </w:r>
               </w:p>
             </w:tc>
           </w:tr>
@@ -3328,6 +3515,9 @@
                   <w:jc w:val="center"/>
                   <w:cnfStyle w:val="000000100000" w:firstRow="0" w:lastRow="0" w:firstColumn="0" w:lastColumn="0" w:oddVBand="0" w:evenVBand="0" w:oddHBand="1" w:evenHBand="0" w:firstRowFirstColumn="0" w:firstRowLastColumn="0" w:lastRowFirstColumn="0" w:lastRowLastColumn="0"/>
                 </w:pPr>
+                <w:r>
+                  <w:t>N/A</w:t>
+                </w:r>
               </w:p>
             </w:tc>
             <w:tc>
@@ -3340,6 +3530,9 @@
                   <w:jc w:val="center"/>
                   <w:cnfStyle w:val="000000100000" w:firstRow="0" w:lastRow="0" w:firstColumn="0" w:lastColumn="0" w:oddVBand="0" w:evenVBand="0" w:oddHBand="1" w:evenHBand="0" w:firstRowFirstColumn="0" w:firstRowLastColumn="0" w:lastRowFirstColumn="0" w:lastRowLastColumn="0"/>
                 </w:pPr>
+                <w:r>
+                  <w:t>Green</w:t>
+                </w:r>
               </w:p>
             </w:tc>
             <w:tc>
@@ -3352,6 +3545,12 @@
                   <w:jc w:val="center"/>
                   <w:cnfStyle w:val="000000100000" w:firstRow="0" w:lastRow="0" w:firstColumn="0" w:lastColumn="0" w:oddVBand="0" w:evenVBand="0" w:oddHBand="1" w:evenHBand="0" w:firstRowFirstColumn="0" w:firstRowLastColumn="0" w:lastRowFirstColumn="0" w:lastRowLastColumn="0"/>
                 </w:pPr>
+                <w:r>
+                  <w:t>N/A</w:t>
+                </w:r>
+                <w:r>
+                  <w:t xml:space="preserve"> </w:t>
+                </w:r>
               </w:p>
             </w:tc>
             <w:tc>
@@ -3364,6 +3563,9 @@
                   <w:jc w:val="center"/>
                   <w:cnfStyle w:val="000000100000" w:firstRow="0" w:lastRow="0" w:firstColumn="0" w:lastColumn="0" w:oddVBand="0" w:evenVBand="0" w:oddHBand="1" w:evenHBand="0" w:firstRowFirstColumn="0" w:firstRowLastColumn="0" w:lastRowFirstColumn="0" w:lastRowLastColumn="0"/>
                 </w:pPr>
+                <w:r>
+                  <w:t>Green</w:t>
+                </w:r>
               </w:p>
             </w:tc>
           </w:tr>
@@ -3512,7 +3714,7 @@
               <w:color w:val="auto"/>
             </w:rPr>
           </w:pPr>
-          <w:bookmarkStart w:id="8" w:name="_Toc482990479"/>
+          <w:bookmarkStart w:id="7" w:name="_Toc482990479"/>
           <w:r>
             <w:rPr>
               <w:rStyle w:val="SubtleEmphasis"/>
@@ -3523,7 +3725,31 @@
             <w:lastRenderedPageBreak/>
             <w:t>1.3 Elevator Call Station Display</w:t>
           </w:r>
-          <w:bookmarkEnd w:id="8"/>
+          <w:bookmarkEnd w:id="7"/>
+        </w:p>
+        <w:p>
+          <w:pPr>
+            <w:ind w:left="720"/>
+            <w:contextualSpacing/>
+          </w:pPr>
+          <w:r>
+            <w:t xml:space="preserve">Implemented this with </w:t>
+          </w:r>
+          <w:r>
+            <w:t xml:space="preserve">3 </w:t>
+          </w:r>
+          <w:r>
+            <w:t>LEDs</w:t>
+          </w:r>
+          <w:r>
+            <w:t xml:space="preserve">, </w:t>
+          </w:r>
+          <w:r>
+            <w:t>instead of LCD/7-Seg</w:t>
+          </w:r>
+          <w:r>
+            <w:t>, in one column indicating which floor elevator is on</w:t>
+          </w:r>
         </w:p>
         <w:tbl>
           <w:tblPr>
@@ -3576,7 +3802,16 @@
                   <w:cnfStyle w:val="100000000000" w:firstRow="1" w:lastRow="0" w:firstColumn="0" w:lastColumn="0" w:oddVBand="0" w:evenVBand="0" w:oddHBand="0" w:evenHBand="0" w:firstRowFirstColumn="0" w:firstRowLastColumn="0" w:lastRowFirstColumn="0" w:lastRowLastColumn="0"/>
                 </w:pPr>
                 <w:r>
-                  <w:t>Expected Distance (cm) At Each Floor</w:t>
+                  <w:t>Expected</w:t>
+                </w:r>
+                <w:r>
+                  <w:t xml:space="preserve"> LED To Light Up</w:t>
+                </w:r>
+                <w:r>
+                  <w:t xml:space="preserve"> of</w:t>
+                </w:r>
+                <w:r>
+                  <w:t xml:space="preserve"> Each Floor</w:t>
                 </w:r>
               </w:p>
             </w:tc>
@@ -3591,7 +3826,13 @@
                   <w:cnfStyle w:val="100000000000" w:firstRow="1" w:lastRow="0" w:firstColumn="0" w:lastColumn="0" w:oddVBand="0" w:evenVBand="0" w:oddHBand="0" w:evenHBand="0" w:firstRowFirstColumn="0" w:firstRowLastColumn="0" w:lastRowFirstColumn="0" w:lastRowLastColumn="0"/>
                 </w:pPr>
                 <w:r>
-                  <w:t>Actual Distance (cm) Measured At Each Floor</w:t>
+                  <w:t xml:space="preserve">Actual </w:t>
+                </w:r>
+                <w:r>
+                  <w:t>LED Lighting Up At</w:t>
+                </w:r>
+                <w:r>
+                  <w:t xml:space="preserve"> Each Floor</w:t>
                 </w:r>
               </w:p>
             </w:tc>
@@ -3626,6 +3867,9 @@
                   <w:jc w:val="center"/>
                   <w:cnfStyle w:val="000000100000" w:firstRow="0" w:lastRow="0" w:firstColumn="0" w:lastColumn="0" w:oddVBand="0" w:evenVBand="0" w:oddHBand="1" w:evenHBand="0" w:firstRowFirstColumn="0" w:firstRowLastColumn="0" w:lastRowFirstColumn="0" w:lastRowLastColumn="0"/>
                 </w:pPr>
+                <w:r>
+                  <w:t>TOP</w:t>
+                </w:r>
               </w:p>
             </w:tc>
             <w:tc>
@@ -3638,6 +3882,9 @@
                   <w:jc w:val="center"/>
                   <w:cnfStyle w:val="000000100000" w:firstRow="0" w:lastRow="0" w:firstColumn="0" w:lastColumn="0" w:oddVBand="0" w:evenVBand="0" w:oddHBand="1" w:evenHBand="0" w:firstRowFirstColumn="0" w:firstRowLastColumn="0" w:lastRowFirstColumn="0" w:lastRowLastColumn="0"/>
                 </w:pPr>
+                <w:r>
+                  <w:t>Top LED lights up</w:t>
+                </w:r>
               </w:p>
             </w:tc>
           </w:tr>
@@ -3712,6 +3959,9 @@
                   <w:jc w:val="center"/>
                   <w:cnfStyle w:val="000000100000" w:firstRow="0" w:lastRow="0" w:firstColumn="0" w:lastColumn="0" w:oddVBand="0" w:evenVBand="0" w:oddHBand="1" w:evenHBand="0" w:firstRowFirstColumn="0" w:firstRowLastColumn="0" w:lastRowFirstColumn="0" w:lastRowLastColumn="0"/>
                 </w:pPr>
+                <w:r>
+                  <w:t>Middle</w:t>
+                </w:r>
               </w:p>
             </w:tc>
             <w:tc>
@@ -3724,6 +3974,9 @@
                   <w:jc w:val="center"/>
                   <w:cnfStyle w:val="000000100000" w:firstRow="0" w:lastRow="0" w:firstColumn="0" w:lastColumn="0" w:oddVBand="0" w:evenVBand="0" w:oddHBand="1" w:evenHBand="0" w:firstRowFirstColumn="0" w:firstRowLastColumn="0" w:lastRowFirstColumn="0" w:lastRowLastColumn="0"/>
                 </w:pPr>
+                <w:r>
+                  <w:t>Middle LED lights up</w:t>
+                </w:r>
               </w:p>
             </w:tc>
           </w:tr>
@@ -3798,6 +4051,9 @@
                   <w:jc w:val="center"/>
                   <w:cnfStyle w:val="000000100000" w:firstRow="0" w:lastRow="0" w:firstColumn="0" w:lastColumn="0" w:oddVBand="0" w:evenVBand="0" w:oddHBand="1" w:evenHBand="0" w:firstRowFirstColumn="0" w:firstRowLastColumn="0" w:lastRowFirstColumn="0" w:lastRowLastColumn="0"/>
                 </w:pPr>
+                <w:r>
+                  <w:t>Bottom</w:t>
+                </w:r>
               </w:p>
             </w:tc>
             <w:tc>
@@ -3810,6 +4066,9 @@
                   <w:jc w:val="center"/>
                   <w:cnfStyle w:val="000000100000" w:firstRow="0" w:lastRow="0" w:firstColumn="0" w:lastColumn="0" w:oddVBand="0" w:evenVBand="0" w:oddHBand="1" w:evenHBand="0" w:firstRowFirstColumn="0" w:firstRowLastColumn="0" w:lastRowFirstColumn="0" w:lastRowLastColumn="0"/>
                 </w:pPr>
+                <w:r>
+                  <w:t>Bottom</w:t>
+                </w:r>
               </w:p>
             </w:tc>
           </w:tr>
@@ -3903,7 +4162,7 @@
             <w:pStyle w:val="Heading2"/>
             <w:ind w:left="720"/>
           </w:pPr>
-          <w:bookmarkStart w:id="9" w:name="_Toc482990480"/>
+          <w:bookmarkStart w:id="8" w:name="_Toc482990480"/>
           <w:r>
             <w:t xml:space="preserve">1.4 </w:t>
           </w:r>
@@ -3913,7 +4172,7 @@
           <w:r>
             <w:t xml:space="preserve"> States</w:t>
           </w:r>
-          <w:bookmarkEnd w:id="9"/>
+          <w:bookmarkEnd w:id="8"/>
         </w:p>
         <w:tbl>
           <w:tblPr>
@@ -3923,11 +4182,11 @@
             <w:tblLook w:val="04A0" w:firstRow="1" w:lastRow="0" w:firstColumn="1" w:lastColumn="0" w:noHBand="0" w:noVBand="1"/>
           </w:tblPr>
           <w:tblGrid>
-            <w:gridCol w:w="686"/>
-            <w:gridCol w:w="2015"/>
-            <w:gridCol w:w="2016"/>
-            <w:gridCol w:w="2015"/>
-            <w:gridCol w:w="2016"/>
+            <w:gridCol w:w="896"/>
+            <w:gridCol w:w="1968"/>
+            <w:gridCol w:w="1969"/>
+            <w:gridCol w:w="1957"/>
+            <w:gridCol w:w="1958"/>
           </w:tblGrid>
           <w:tr>
             <w:trPr>
@@ -3936,21 +4195,29 @@
             <w:tc>
               <w:tcPr>
                 <w:cnfStyle w:val="001000000000" w:firstRow="0" w:lastRow="0" w:firstColumn="1" w:lastColumn="0" w:oddVBand="0" w:evenVBand="0" w:oddHBand="0" w:evenHBand="0" w:firstRowFirstColumn="0" w:firstRowLastColumn="0" w:lastRowFirstColumn="0" w:lastRowLastColumn="0"/>
-                <w:tcW w:w="686" w:type="dxa"/>
-                <w:vAlign w:val="center"/>
-              </w:tcPr>
-              <w:p>
-                <w:pPr>
-                  <w:jc w:val="center"/>
-                </w:pPr>
-                <w:r>
-                  <w:t>Floor</w:t>
-                </w:r>
-              </w:p>
-            </w:tc>
-            <w:tc>
-              <w:tcPr>
-                <w:tcW w:w="2015" w:type="dxa"/>
+                <w:tcW w:w="896" w:type="dxa"/>
+                <w:vAlign w:val="center"/>
+              </w:tcPr>
+              <w:p>
+                <w:pPr>
+                  <w:jc w:val="center"/>
+                </w:pPr>
+                <w:r>
+                  <w:t>Car</w:t>
+                </w:r>
+              </w:p>
+              <w:p>
+                <w:pPr>
+                  <w:jc w:val="center"/>
+                </w:pPr>
+                <w:r>
+                  <w:t>Control</w:t>
+                </w:r>
+              </w:p>
+            </w:tc>
+            <w:tc>
+              <w:tcPr>
+                <w:tcW w:w="1968" w:type="dxa"/>
                 <w:vAlign w:val="center"/>
               </w:tcPr>
               <w:p>
@@ -3959,19 +4226,16 @@
                   <w:cnfStyle w:val="100000000000" w:firstRow="1" w:lastRow="0" w:firstColumn="0" w:lastColumn="0" w:oddVBand="0" w:evenVBand="0" w:oddHBand="0" w:evenHBand="0" w:firstRowFirstColumn="0" w:firstRowLastColumn="0" w:lastRowFirstColumn="0" w:lastRowLastColumn="0"/>
                 </w:pPr>
                 <w:r>
-                  <w:t xml:space="preserve">Expected CAN </w:t>
-                </w:r>
-                <w:r>
-                  <w:t>Frame</w:t>
-                </w:r>
-                <w:r>
-                  <w:t xml:space="preserve"> for Button Press UP</w:t>
-                </w:r>
-              </w:p>
-            </w:tc>
-            <w:tc>
-              <w:tcPr>
-                <w:tcW w:w="2016" w:type="dxa"/>
+                  <w:t xml:space="preserve">Expected CAN Data Frame for Button </w:t>
+                </w:r>
+                <w:r>
+                  <w:t>OPEN</w:t>
+                </w:r>
+              </w:p>
+            </w:tc>
+            <w:tc>
+              <w:tcPr>
+                <w:tcW w:w="1969" w:type="dxa"/>
                 <w:vAlign w:val="center"/>
               </w:tcPr>
               <w:p>
@@ -3980,19 +4244,16 @@
                   <w:cnfStyle w:val="100000000000" w:firstRow="1" w:lastRow="0" w:firstColumn="0" w:lastColumn="0" w:oddVBand="0" w:evenVBand="0" w:oddHBand="0" w:evenHBand="0" w:firstRowFirstColumn="0" w:firstRowLastColumn="0" w:lastRowFirstColumn="0" w:lastRowLastColumn="0"/>
                 </w:pPr>
                 <w:r>
-                  <w:t xml:space="preserve">Expected CAN </w:t>
-                </w:r>
-                <w:r>
-                  <w:t xml:space="preserve">Frame </w:t>
-                </w:r>
-                <w:r>
-                  <w:t>for Button Press DOWN</w:t>
-                </w:r>
-              </w:p>
-            </w:tc>
-            <w:tc>
-              <w:tcPr>
-                <w:tcW w:w="2015" w:type="dxa"/>
+                  <w:t xml:space="preserve">Expected CAN Data Frame for Button Press </w:t>
+                </w:r>
+                <w:r>
+                  <w:t>CLOSE</w:t>
+                </w:r>
+              </w:p>
+            </w:tc>
+            <w:tc>
+              <w:tcPr>
+                <w:tcW w:w="1957" w:type="dxa"/>
                 <w:vAlign w:val="center"/>
               </w:tcPr>
               <w:p>
@@ -4001,22 +4262,16 @@
                   <w:cnfStyle w:val="100000000000" w:firstRow="1" w:lastRow="0" w:firstColumn="0" w:lastColumn="0" w:oddVBand="0" w:evenVBand="0" w:oddHBand="0" w:evenHBand="0" w:firstRowFirstColumn="0" w:firstRowLastColumn="0" w:lastRowFirstColumn="0" w:lastRowLastColumn="0"/>
                 </w:pPr>
                 <w:r>
-                  <w:t>Actual</w:t>
-                </w:r>
-                <w:r>
-                  <w:t xml:space="preserve"> CAN </w:t>
-                </w:r>
-                <w:r>
-                  <w:t xml:space="preserve">Frame </w:t>
-                </w:r>
-                <w:r>
-                  <w:t>for Button Press UP</w:t>
-                </w:r>
-              </w:p>
-            </w:tc>
-            <w:tc>
-              <w:tcPr>
-                <w:tcW w:w="2016" w:type="dxa"/>
+                  <w:t xml:space="preserve">Actual CAN Data Frame </w:t>
+                </w:r>
+                <w:r>
+                  <w:t>for Button Press OPEN</w:t>
+                </w:r>
+              </w:p>
+            </w:tc>
+            <w:tc>
+              <w:tcPr>
+                <w:tcW w:w="1958" w:type="dxa"/>
                 <w:vAlign w:val="center"/>
               </w:tcPr>
               <w:p>
@@ -4025,16 +4280,10 @@
                   <w:cnfStyle w:val="100000000000" w:firstRow="1" w:lastRow="0" w:firstColumn="0" w:lastColumn="0" w:oddVBand="0" w:evenVBand="0" w:oddHBand="0" w:evenHBand="0" w:firstRowFirstColumn="0" w:firstRowLastColumn="0" w:lastRowFirstColumn="0" w:lastRowLastColumn="0"/>
                 </w:pPr>
                 <w:r>
-                  <w:t>Actual</w:t>
-                </w:r>
-                <w:r>
-                  <w:t xml:space="preserve"> CAN </w:t>
-                </w:r>
-                <w:r>
-                  <w:t xml:space="preserve">Frame </w:t>
-                </w:r>
-                <w:r>
-                  <w:t>for Button Press DOWN</w:t>
+                  <w:t xml:space="preserve">Actual CAN Data Frame for Button Press </w:t>
+                </w:r>
+                <w:r>
+                  <w:t>CLOSE</w:t>
                 </w:r>
               </w:p>
             </w:tc>
@@ -4046,64 +4295,76 @@
             <w:tc>
               <w:tcPr>
                 <w:cnfStyle w:val="001000000000" w:firstRow="0" w:lastRow="0" w:firstColumn="1" w:lastColumn="0" w:oddVBand="0" w:evenVBand="0" w:oddHBand="0" w:evenHBand="0" w:firstRowFirstColumn="0" w:firstRowLastColumn="0" w:lastRowFirstColumn="0" w:lastRowLastColumn="0"/>
-                <w:tcW w:w="686" w:type="dxa"/>
-                <w:vAlign w:val="center"/>
-              </w:tcPr>
-              <w:p>
-                <w:pPr>
-                  <w:jc w:val="center"/>
-                </w:pPr>
-                <w:r>
-                  <w:t>1</w:t>
-                </w:r>
-              </w:p>
-            </w:tc>
-            <w:tc>
-              <w:tcPr>
-                <w:tcW w:w="2015" w:type="dxa"/>
-                <w:vAlign w:val="center"/>
-              </w:tcPr>
-              <w:p>
-                <w:pPr>
-                  <w:jc w:val="center"/>
-                  <w:cnfStyle w:val="000000100000" w:firstRow="0" w:lastRow="0" w:firstColumn="0" w:lastColumn="0" w:oddVBand="0" w:evenVBand="0" w:oddHBand="1" w:evenHBand="0" w:firstRowFirstColumn="0" w:firstRowLastColumn="0" w:lastRowFirstColumn="0" w:lastRowLastColumn="0"/>
-                </w:pPr>
-              </w:p>
-            </w:tc>
-            <w:tc>
-              <w:tcPr>
-                <w:tcW w:w="2016" w:type="dxa"/>
-                <w:vAlign w:val="center"/>
-              </w:tcPr>
-              <w:p>
-                <w:pPr>
-                  <w:jc w:val="center"/>
-                  <w:cnfStyle w:val="000000100000" w:firstRow="0" w:lastRow="0" w:firstColumn="0" w:lastColumn="0" w:oddVBand="0" w:evenVBand="0" w:oddHBand="1" w:evenHBand="0" w:firstRowFirstColumn="0" w:firstRowLastColumn="0" w:lastRowFirstColumn="0" w:lastRowLastColumn="0"/>
-                </w:pPr>
-              </w:p>
-            </w:tc>
-            <w:tc>
-              <w:tcPr>
-                <w:tcW w:w="2015" w:type="dxa"/>
-                <w:vAlign w:val="center"/>
-              </w:tcPr>
-              <w:p>
-                <w:pPr>
-                  <w:jc w:val="center"/>
-                  <w:cnfStyle w:val="000000100000" w:firstRow="0" w:lastRow="0" w:firstColumn="0" w:lastColumn="0" w:oddVBand="0" w:evenVBand="0" w:oddHBand="1" w:evenHBand="0" w:firstRowFirstColumn="0" w:firstRowLastColumn="0" w:lastRowFirstColumn="0" w:lastRowLastColumn="0"/>
-                </w:pPr>
-              </w:p>
-            </w:tc>
-            <w:tc>
-              <w:tcPr>
-                <w:tcW w:w="2016" w:type="dxa"/>
-                <w:vAlign w:val="center"/>
-              </w:tcPr>
-              <w:p>
-                <w:pPr>
-                  <w:jc w:val="center"/>
-                  <w:cnfStyle w:val="000000100000" w:firstRow="0" w:lastRow="0" w:firstColumn="0" w:lastColumn="0" w:oddVBand="0" w:evenVBand="0" w:oddHBand="1" w:evenHBand="0" w:firstRowFirstColumn="0" w:firstRowLastColumn="0" w:lastRowFirstColumn="0" w:lastRowLastColumn="0"/>
-                </w:pPr>
+                <w:tcW w:w="896" w:type="dxa"/>
+                <w:vAlign w:val="center"/>
+              </w:tcPr>
+              <w:p>
+                <w:pPr>
+                  <w:jc w:val="center"/>
+                </w:pPr>
+                <w:r>
+                  <w:t>OPEN</w:t>
+                </w:r>
+              </w:p>
+            </w:tc>
+            <w:tc>
+              <w:tcPr>
+                <w:tcW w:w="1968" w:type="dxa"/>
+                <w:vAlign w:val="center"/>
+              </w:tcPr>
+              <w:p>
+                <w:pPr>
+                  <w:jc w:val="center"/>
+                  <w:cnfStyle w:val="000000100000" w:firstRow="0" w:lastRow="0" w:firstColumn="0" w:lastColumn="0" w:oddVBand="0" w:evenVBand="0" w:oddHBand="1" w:evenHBand="0" w:firstRowFirstColumn="0" w:firstRowLastColumn="0" w:lastRowFirstColumn="0" w:lastRowLastColumn="0"/>
+                </w:pPr>
+                <w:r>
+                  <w:t>0x04</w:t>
+                </w:r>
+              </w:p>
+            </w:tc>
+            <w:tc>
+              <w:tcPr>
+                <w:tcW w:w="1969" w:type="dxa"/>
+                <w:vAlign w:val="center"/>
+              </w:tcPr>
+              <w:p>
+                <w:pPr>
+                  <w:jc w:val="center"/>
+                  <w:cnfStyle w:val="000000100000" w:firstRow="0" w:lastRow="0" w:firstColumn="0" w:lastColumn="0" w:oddVBand="0" w:evenVBand="0" w:oddHBand="1" w:evenHBand="0" w:firstRowFirstColumn="0" w:firstRowLastColumn="0" w:lastRowFirstColumn="0" w:lastRowLastColumn="0"/>
+                </w:pPr>
+                <w:r>
+                  <w:t>N/A</w:t>
+                </w:r>
+              </w:p>
+            </w:tc>
+            <w:tc>
+              <w:tcPr>
+                <w:tcW w:w="1957" w:type="dxa"/>
+                <w:vAlign w:val="center"/>
+              </w:tcPr>
+              <w:p>
+                <w:pPr>
+                  <w:jc w:val="center"/>
+                  <w:cnfStyle w:val="000000100000" w:firstRow="0" w:lastRow="0" w:firstColumn="0" w:lastColumn="0" w:oddVBand="0" w:evenVBand="0" w:oddHBand="1" w:evenHBand="0" w:firstRowFirstColumn="0" w:firstRowLastColumn="0" w:lastRowFirstColumn="0" w:lastRowLastColumn="0"/>
+                </w:pPr>
+                <w:r>
+                  <w:t>0x04</w:t>
+                </w:r>
+              </w:p>
+            </w:tc>
+            <w:tc>
+              <w:tcPr>
+                <w:tcW w:w="1958" w:type="dxa"/>
+                <w:vAlign w:val="center"/>
+              </w:tcPr>
+              <w:p>
+                <w:pPr>
+                  <w:jc w:val="center"/>
+                  <w:cnfStyle w:val="000000100000" w:firstRow="0" w:lastRow="0" w:firstColumn="0" w:lastColumn="0" w:oddVBand="0" w:evenVBand="0" w:oddHBand="1" w:evenHBand="0" w:firstRowFirstColumn="0" w:firstRowLastColumn="0" w:lastRowFirstColumn="0" w:lastRowLastColumn="0"/>
+                </w:pPr>
+                <w:r>
+                  <w:t>N/A</w:t>
+                </w:r>
               </w:p>
             </w:tc>
           </w:tr>
@@ -4111,18 +4372,18 @@
             <w:tc>
               <w:tcPr>
                 <w:cnfStyle w:val="001000000000" w:firstRow="0" w:lastRow="0" w:firstColumn="1" w:lastColumn="0" w:oddVBand="0" w:evenVBand="0" w:oddHBand="0" w:evenHBand="0" w:firstRowFirstColumn="0" w:firstRowLastColumn="0" w:lastRowFirstColumn="0" w:lastRowLastColumn="0"/>
-                <w:tcW w:w="686" w:type="dxa"/>
-                <w:vAlign w:val="center"/>
-              </w:tcPr>
-              <w:p>
-                <w:pPr>
-                  <w:jc w:val="center"/>
-                </w:pPr>
-              </w:p>
-            </w:tc>
-            <w:tc>
-              <w:tcPr>
-                <w:tcW w:w="2015" w:type="dxa"/>
+                <w:tcW w:w="896" w:type="dxa"/>
+                <w:vAlign w:val="center"/>
+              </w:tcPr>
+              <w:p>
+                <w:pPr>
+                  <w:jc w:val="center"/>
+                </w:pPr>
+              </w:p>
+            </w:tc>
+            <w:tc>
+              <w:tcPr>
+                <w:tcW w:w="1968" w:type="dxa"/>
                 <w:vAlign w:val="center"/>
               </w:tcPr>
               <w:p>
@@ -4134,7 +4395,7 @@
             </w:tc>
             <w:tc>
               <w:tcPr>
-                <w:tcW w:w="2016" w:type="dxa"/>
+                <w:tcW w:w="1969" w:type="dxa"/>
                 <w:vAlign w:val="center"/>
               </w:tcPr>
               <w:p>
@@ -4146,7 +4407,7 @@
             </w:tc>
             <w:tc>
               <w:tcPr>
-                <w:tcW w:w="2015" w:type="dxa"/>
+                <w:tcW w:w="1957" w:type="dxa"/>
                 <w:vAlign w:val="center"/>
               </w:tcPr>
               <w:p>
@@ -4158,7 +4419,7 @@
             </w:tc>
             <w:tc>
               <w:tcPr>
-                <w:tcW w:w="2016" w:type="dxa"/>
+                <w:tcW w:w="1958" w:type="dxa"/>
                 <w:vAlign w:val="center"/>
               </w:tcPr>
               <w:p>
@@ -4176,330 +4437,83 @@
             <w:tc>
               <w:tcPr>
                 <w:cnfStyle w:val="001000000000" w:firstRow="0" w:lastRow="0" w:firstColumn="1" w:lastColumn="0" w:oddVBand="0" w:evenVBand="0" w:oddHBand="0" w:evenHBand="0" w:firstRowFirstColumn="0" w:firstRowLastColumn="0" w:lastRowFirstColumn="0" w:lastRowLastColumn="0"/>
-                <w:tcW w:w="686" w:type="dxa"/>
-                <w:vAlign w:val="center"/>
-              </w:tcPr>
-              <w:p>
-                <w:pPr>
-                  <w:jc w:val="center"/>
-                </w:pPr>
-                <w:r>
-                  <w:t>2</w:t>
-                </w:r>
-              </w:p>
-            </w:tc>
-            <w:tc>
-              <w:tcPr>
-                <w:tcW w:w="2015" w:type="dxa"/>
-                <w:vAlign w:val="center"/>
-              </w:tcPr>
-              <w:p>
-                <w:pPr>
-                  <w:jc w:val="center"/>
-                  <w:cnfStyle w:val="000000100000" w:firstRow="0" w:lastRow="0" w:firstColumn="0" w:lastColumn="0" w:oddVBand="0" w:evenVBand="0" w:oddHBand="1" w:evenHBand="0" w:firstRowFirstColumn="0" w:firstRowLastColumn="0" w:lastRowFirstColumn="0" w:lastRowLastColumn="0"/>
-                </w:pPr>
-              </w:p>
-            </w:tc>
-            <w:tc>
-              <w:tcPr>
-                <w:tcW w:w="2016" w:type="dxa"/>
-                <w:vAlign w:val="center"/>
-              </w:tcPr>
-              <w:p>
-                <w:pPr>
-                  <w:jc w:val="center"/>
-                  <w:cnfStyle w:val="000000100000" w:firstRow="0" w:lastRow="0" w:firstColumn="0" w:lastColumn="0" w:oddVBand="0" w:evenVBand="0" w:oddHBand="1" w:evenHBand="0" w:firstRowFirstColumn="0" w:firstRowLastColumn="0" w:lastRowFirstColumn="0" w:lastRowLastColumn="0"/>
-                </w:pPr>
-              </w:p>
-            </w:tc>
-            <w:tc>
-              <w:tcPr>
-                <w:tcW w:w="2015" w:type="dxa"/>
-                <w:vAlign w:val="center"/>
-              </w:tcPr>
-              <w:p>
-                <w:pPr>
-                  <w:jc w:val="center"/>
-                  <w:cnfStyle w:val="000000100000" w:firstRow="0" w:lastRow="0" w:firstColumn="0" w:lastColumn="0" w:oddVBand="0" w:evenVBand="0" w:oddHBand="1" w:evenHBand="0" w:firstRowFirstColumn="0" w:firstRowLastColumn="0" w:lastRowFirstColumn="0" w:lastRowLastColumn="0"/>
-                </w:pPr>
-              </w:p>
-            </w:tc>
-            <w:tc>
-              <w:tcPr>
-                <w:tcW w:w="2016" w:type="dxa"/>
-                <w:vAlign w:val="center"/>
-              </w:tcPr>
-              <w:p>
-                <w:pPr>
-                  <w:jc w:val="center"/>
-                  <w:cnfStyle w:val="000000100000" w:firstRow="0" w:lastRow="0" w:firstColumn="0" w:lastColumn="0" w:oddVBand="0" w:evenVBand="0" w:oddHBand="1" w:evenHBand="0" w:firstRowFirstColumn="0" w:firstRowLastColumn="0" w:lastRowFirstColumn="0" w:lastRowLastColumn="0"/>
-                </w:pPr>
-              </w:p>
-            </w:tc>
-          </w:tr>
-          <w:tr>
-            <w:tc>
-              <w:tcPr>
-                <w:cnfStyle w:val="001000000000" w:firstRow="0" w:lastRow="0" w:firstColumn="1" w:lastColumn="0" w:oddVBand="0" w:evenVBand="0" w:oddHBand="0" w:evenHBand="0" w:firstRowFirstColumn="0" w:firstRowLastColumn="0" w:lastRowFirstColumn="0" w:lastRowLastColumn="0"/>
-                <w:tcW w:w="686" w:type="dxa"/>
-                <w:vAlign w:val="center"/>
-              </w:tcPr>
-              <w:p>
-                <w:pPr>
-                  <w:jc w:val="center"/>
-                </w:pPr>
-              </w:p>
-            </w:tc>
-            <w:tc>
-              <w:tcPr>
-                <w:tcW w:w="2015" w:type="dxa"/>
-                <w:vAlign w:val="center"/>
-              </w:tcPr>
-              <w:p>
-                <w:pPr>
-                  <w:jc w:val="center"/>
-                  <w:cnfStyle w:val="000000000000" w:firstRow="0" w:lastRow="0" w:firstColumn="0" w:lastColumn="0" w:oddVBand="0" w:evenVBand="0" w:oddHBand="0" w:evenHBand="0" w:firstRowFirstColumn="0" w:firstRowLastColumn="0" w:lastRowFirstColumn="0" w:lastRowLastColumn="0"/>
-                </w:pPr>
-              </w:p>
-            </w:tc>
-            <w:tc>
-              <w:tcPr>
-                <w:tcW w:w="2016" w:type="dxa"/>
-                <w:vAlign w:val="center"/>
-              </w:tcPr>
-              <w:p>
-                <w:pPr>
-                  <w:jc w:val="center"/>
-                  <w:cnfStyle w:val="000000000000" w:firstRow="0" w:lastRow="0" w:firstColumn="0" w:lastColumn="0" w:oddVBand="0" w:evenVBand="0" w:oddHBand="0" w:evenHBand="0" w:firstRowFirstColumn="0" w:firstRowLastColumn="0" w:lastRowFirstColumn="0" w:lastRowLastColumn="0"/>
-                </w:pPr>
-              </w:p>
-            </w:tc>
-            <w:tc>
-              <w:tcPr>
-                <w:tcW w:w="2015" w:type="dxa"/>
-                <w:vAlign w:val="center"/>
-              </w:tcPr>
-              <w:p>
-                <w:pPr>
-                  <w:jc w:val="center"/>
-                  <w:cnfStyle w:val="000000000000" w:firstRow="0" w:lastRow="0" w:firstColumn="0" w:lastColumn="0" w:oddVBand="0" w:evenVBand="0" w:oddHBand="0" w:evenHBand="0" w:firstRowFirstColumn="0" w:firstRowLastColumn="0" w:lastRowFirstColumn="0" w:lastRowLastColumn="0"/>
-                </w:pPr>
-              </w:p>
-            </w:tc>
-            <w:tc>
-              <w:tcPr>
-                <w:tcW w:w="2016" w:type="dxa"/>
-                <w:vAlign w:val="center"/>
-              </w:tcPr>
-              <w:p>
-                <w:pPr>
-                  <w:jc w:val="center"/>
-                  <w:cnfStyle w:val="000000000000" w:firstRow="0" w:lastRow="0" w:firstColumn="0" w:lastColumn="0" w:oddVBand="0" w:evenVBand="0" w:oddHBand="0" w:evenHBand="0" w:firstRowFirstColumn="0" w:firstRowLastColumn="0" w:lastRowFirstColumn="0" w:lastRowLastColumn="0"/>
-                </w:pPr>
-              </w:p>
-            </w:tc>
-          </w:tr>
-          <w:tr>
-            <w:trPr>
-              <w:cnfStyle w:val="000000100000" w:firstRow="0" w:lastRow="0" w:firstColumn="0" w:lastColumn="0" w:oddVBand="0" w:evenVBand="0" w:oddHBand="1" w:evenHBand="0" w:firstRowFirstColumn="0" w:firstRowLastColumn="0" w:lastRowFirstColumn="0" w:lastRowLastColumn="0"/>
-            </w:trPr>
-            <w:tc>
-              <w:tcPr>
-                <w:cnfStyle w:val="001000000000" w:firstRow="0" w:lastRow="0" w:firstColumn="1" w:lastColumn="0" w:oddVBand="0" w:evenVBand="0" w:oddHBand="0" w:evenHBand="0" w:firstRowFirstColumn="0" w:firstRowLastColumn="0" w:lastRowFirstColumn="0" w:lastRowLastColumn="0"/>
-                <w:tcW w:w="686" w:type="dxa"/>
-                <w:vAlign w:val="center"/>
-              </w:tcPr>
-              <w:p>
-                <w:pPr>
-                  <w:jc w:val="center"/>
-                </w:pPr>
-                <w:r>
-                  <w:t>3</w:t>
-                </w:r>
-              </w:p>
-            </w:tc>
-            <w:tc>
-              <w:tcPr>
-                <w:tcW w:w="2015" w:type="dxa"/>
-                <w:vAlign w:val="center"/>
-              </w:tcPr>
-              <w:p>
-                <w:pPr>
-                  <w:jc w:val="center"/>
-                  <w:cnfStyle w:val="000000100000" w:firstRow="0" w:lastRow="0" w:firstColumn="0" w:lastColumn="0" w:oddVBand="0" w:evenVBand="0" w:oddHBand="1" w:evenHBand="0" w:firstRowFirstColumn="0" w:firstRowLastColumn="0" w:lastRowFirstColumn="0" w:lastRowLastColumn="0"/>
-                </w:pPr>
-              </w:p>
-            </w:tc>
-            <w:tc>
-              <w:tcPr>
-                <w:tcW w:w="2016" w:type="dxa"/>
-                <w:vAlign w:val="center"/>
-              </w:tcPr>
-              <w:p>
-                <w:pPr>
-                  <w:jc w:val="center"/>
-                  <w:cnfStyle w:val="000000100000" w:firstRow="0" w:lastRow="0" w:firstColumn="0" w:lastColumn="0" w:oddVBand="0" w:evenVBand="0" w:oddHBand="1" w:evenHBand="0" w:firstRowFirstColumn="0" w:firstRowLastColumn="0" w:lastRowFirstColumn="0" w:lastRowLastColumn="0"/>
-                </w:pPr>
-              </w:p>
-            </w:tc>
-            <w:tc>
-              <w:tcPr>
-                <w:tcW w:w="2015" w:type="dxa"/>
-                <w:vAlign w:val="center"/>
-              </w:tcPr>
-              <w:p>
-                <w:pPr>
-                  <w:jc w:val="center"/>
-                  <w:cnfStyle w:val="000000100000" w:firstRow="0" w:lastRow="0" w:firstColumn="0" w:lastColumn="0" w:oddVBand="0" w:evenVBand="0" w:oddHBand="1" w:evenHBand="0" w:firstRowFirstColumn="0" w:firstRowLastColumn="0" w:lastRowFirstColumn="0" w:lastRowLastColumn="0"/>
-                </w:pPr>
-              </w:p>
-            </w:tc>
-            <w:tc>
-              <w:tcPr>
-                <w:tcW w:w="2016" w:type="dxa"/>
-                <w:vAlign w:val="center"/>
-              </w:tcPr>
-              <w:p>
-                <w:pPr>
-                  <w:jc w:val="center"/>
-                  <w:cnfStyle w:val="000000100000" w:firstRow="0" w:lastRow="0" w:firstColumn="0" w:lastColumn="0" w:oddVBand="0" w:evenVBand="0" w:oddHBand="1" w:evenHBand="0" w:firstRowFirstColumn="0" w:firstRowLastColumn="0" w:lastRowFirstColumn="0" w:lastRowLastColumn="0"/>
-                </w:pPr>
-              </w:p>
-            </w:tc>
-          </w:tr>
-          <w:tr>
-            <w:tc>
-              <w:tcPr>
-                <w:cnfStyle w:val="001000000000" w:firstRow="0" w:lastRow="0" w:firstColumn="1" w:lastColumn="0" w:oddVBand="0" w:evenVBand="0" w:oddHBand="0" w:evenHBand="0" w:firstRowFirstColumn="0" w:firstRowLastColumn="0" w:lastRowFirstColumn="0" w:lastRowLastColumn="0"/>
-                <w:tcW w:w="686" w:type="dxa"/>
-                <w:vAlign w:val="center"/>
-              </w:tcPr>
-              <w:p>
-                <w:pPr>
-                  <w:jc w:val="center"/>
-                </w:pPr>
-              </w:p>
-            </w:tc>
-            <w:tc>
-              <w:tcPr>
-                <w:tcW w:w="2015" w:type="dxa"/>
-                <w:vAlign w:val="center"/>
-              </w:tcPr>
-              <w:p>
-                <w:pPr>
-                  <w:jc w:val="center"/>
-                  <w:cnfStyle w:val="000000000000" w:firstRow="0" w:lastRow="0" w:firstColumn="0" w:lastColumn="0" w:oddVBand="0" w:evenVBand="0" w:oddHBand="0" w:evenHBand="0" w:firstRowFirstColumn="0" w:firstRowLastColumn="0" w:lastRowFirstColumn="0" w:lastRowLastColumn="0"/>
-                </w:pPr>
-              </w:p>
-            </w:tc>
-            <w:tc>
-              <w:tcPr>
-                <w:tcW w:w="2016" w:type="dxa"/>
-                <w:vAlign w:val="center"/>
-              </w:tcPr>
-              <w:p>
-                <w:pPr>
-                  <w:jc w:val="center"/>
-                  <w:cnfStyle w:val="000000000000" w:firstRow="0" w:lastRow="0" w:firstColumn="0" w:lastColumn="0" w:oddVBand="0" w:evenVBand="0" w:oddHBand="0" w:evenHBand="0" w:firstRowFirstColumn="0" w:firstRowLastColumn="0" w:lastRowFirstColumn="0" w:lastRowLastColumn="0"/>
-                </w:pPr>
-              </w:p>
-            </w:tc>
-            <w:tc>
-              <w:tcPr>
-                <w:tcW w:w="2015" w:type="dxa"/>
-                <w:vAlign w:val="center"/>
-              </w:tcPr>
-              <w:p>
-                <w:pPr>
-                  <w:jc w:val="center"/>
-                  <w:cnfStyle w:val="000000000000" w:firstRow="0" w:lastRow="0" w:firstColumn="0" w:lastColumn="0" w:oddVBand="0" w:evenVBand="0" w:oddHBand="0" w:evenHBand="0" w:firstRowFirstColumn="0" w:firstRowLastColumn="0" w:lastRowFirstColumn="0" w:lastRowLastColumn="0"/>
-                </w:pPr>
-              </w:p>
-            </w:tc>
-            <w:tc>
-              <w:tcPr>
-                <w:tcW w:w="2016" w:type="dxa"/>
-                <w:vAlign w:val="center"/>
-              </w:tcPr>
-              <w:p>
-                <w:pPr>
-                  <w:jc w:val="center"/>
-                  <w:cnfStyle w:val="000000000000" w:firstRow="0" w:lastRow="0" w:firstColumn="0" w:lastColumn="0" w:oddVBand="0" w:evenVBand="0" w:oddHBand="0" w:evenHBand="0" w:firstRowFirstColumn="0" w:firstRowLastColumn="0" w:lastRowFirstColumn="0" w:lastRowLastColumn="0"/>
-                </w:pPr>
-              </w:p>
-            </w:tc>
-          </w:tr>
-          <w:tr>
-            <w:trPr>
-              <w:cnfStyle w:val="000000100000" w:firstRow="0" w:lastRow="0" w:firstColumn="0" w:lastColumn="0" w:oddVBand="0" w:evenVBand="0" w:oddHBand="1" w:evenHBand="0" w:firstRowFirstColumn="0" w:firstRowLastColumn="0" w:lastRowFirstColumn="0" w:lastRowLastColumn="0"/>
-            </w:trPr>
-            <w:tc>
-              <w:tcPr>
-                <w:cnfStyle w:val="001000000000" w:firstRow="0" w:lastRow="0" w:firstColumn="1" w:lastColumn="0" w:oddVBand="0" w:evenVBand="0" w:oddHBand="0" w:evenHBand="0" w:firstRowFirstColumn="0" w:firstRowLastColumn="0" w:lastRowFirstColumn="0" w:lastRowLastColumn="0"/>
-                <w:tcW w:w="686" w:type="dxa"/>
-                <w:vAlign w:val="center"/>
-              </w:tcPr>
-              <w:p>
-                <w:pPr>
-                  <w:jc w:val="center"/>
-                </w:pPr>
-              </w:p>
-            </w:tc>
-            <w:tc>
-              <w:tcPr>
-                <w:tcW w:w="2015" w:type="dxa"/>
-                <w:vAlign w:val="center"/>
-              </w:tcPr>
-              <w:p>
-                <w:pPr>
-                  <w:jc w:val="center"/>
-                  <w:cnfStyle w:val="000000100000" w:firstRow="0" w:lastRow="0" w:firstColumn="0" w:lastColumn="0" w:oddVBand="0" w:evenVBand="0" w:oddHBand="1" w:evenHBand="0" w:firstRowFirstColumn="0" w:firstRowLastColumn="0" w:lastRowFirstColumn="0" w:lastRowLastColumn="0"/>
-                </w:pPr>
-              </w:p>
-            </w:tc>
-            <w:tc>
-              <w:tcPr>
-                <w:tcW w:w="2016" w:type="dxa"/>
-                <w:vAlign w:val="center"/>
-              </w:tcPr>
-              <w:p>
-                <w:pPr>
-                  <w:jc w:val="center"/>
-                  <w:cnfStyle w:val="000000100000" w:firstRow="0" w:lastRow="0" w:firstColumn="0" w:lastColumn="0" w:oddVBand="0" w:evenVBand="0" w:oddHBand="1" w:evenHBand="0" w:firstRowFirstColumn="0" w:firstRowLastColumn="0" w:lastRowFirstColumn="0" w:lastRowLastColumn="0"/>
-                </w:pPr>
-              </w:p>
-            </w:tc>
-            <w:tc>
-              <w:tcPr>
-                <w:tcW w:w="2015" w:type="dxa"/>
-                <w:vAlign w:val="center"/>
-              </w:tcPr>
-              <w:p>
-                <w:pPr>
-                  <w:jc w:val="center"/>
-                  <w:cnfStyle w:val="000000100000" w:firstRow="0" w:lastRow="0" w:firstColumn="0" w:lastColumn="0" w:oddVBand="0" w:evenVBand="0" w:oddHBand="1" w:evenHBand="0" w:firstRowFirstColumn="0" w:firstRowLastColumn="0" w:lastRowFirstColumn="0" w:lastRowLastColumn="0"/>
-                </w:pPr>
-              </w:p>
-            </w:tc>
-            <w:tc>
-              <w:tcPr>
-                <w:tcW w:w="2016" w:type="dxa"/>
-                <w:vAlign w:val="center"/>
-              </w:tcPr>
-              <w:p>
-                <w:pPr>
-                  <w:jc w:val="center"/>
-                  <w:cnfStyle w:val="000000100000" w:firstRow="0" w:lastRow="0" w:firstColumn="0" w:lastColumn="0" w:oddVBand="0" w:evenVBand="0" w:oddHBand="1" w:evenHBand="0" w:firstRowFirstColumn="0" w:firstRowLastColumn="0" w:lastRowFirstColumn="0" w:lastRowLastColumn="0"/>
-                </w:pPr>
+                <w:tcW w:w="896" w:type="dxa"/>
+                <w:vAlign w:val="center"/>
+              </w:tcPr>
+              <w:p>
+                <w:pPr>
+                  <w:jc w:val="center"/>
+                </w:pPr>
+                <w:r>
+                  <w:t>CLOSE</w:t>
+                </w:r>
+              </w:p>
+            </w:tc>
+            <w:tc>
+              <w:tcPr>
+                <w:tcW w:w="1968" w:type="dxa"/>
+                <w:vAlign w:val="center"/>
+              </w:tcPr>
+              <w:p>
+                <w:pPr>
+                  <w:jc w:val="center"/>
+                  <w:cnfStyle w:val="000000100000" w:firstRow="0" w:lastRow="0" w:firstColumn="0" w:lastColumn="0" w:oddVBand="0" w:evenVBand="0" w:oddHBand="1" w:evenHBand="0" w:firstRowFirstColumn="0" w:firstRowLastColumn="0" w:lastRowFirstColumn="0" w:lastRowLastColumn="0"/>
+                </w:pPr>
+                <w:r>
+                  <w:t>N/A</w:t>
+                </w:r>
+              </w:p>
+            </w:tc>
+            <w:tc>
+              <w:tcPr>
+                <w:tcW w:w="1969" w:type="dxa"/>
+                <w:vAlign w:val="center"/>
+              </w:tcPr>
+              <w:p>
+                <w:pPr>
+                  <w:jc w:val="center"/>
+                  <w:cnfStyle w:val="000000100000" w:firstRow="0" w:lastRow="0" w:firstColumn="0" w:lastColumn="0" w:oddVBand="0" w:evenVBand="0" w:oddHBand="1" w:evenHBand="0" w:firstRowFirstColumn="0" w:firstRowLastColumn="0" w:lastRowFirstColumn="0" w:lastRowLastColumn="0"/>
+                </w:pPr>
+                <w:r>
+                  <w:t>0x00</w:t>
+                </w:r>
+              </w:p>
+            </w:tc>
+            <w:tc>
+              <w:tcPr>
+                <w:tcW w:w="1957" w:type="dxa"/>
+                <w:vAlign w:val="center"/>
+              </w:tcPr>
+              <w:p>
+                <w:pPr>
+                  <w:jc w:val="center"/>
+                  <w:cnfStyle w:val="000000100000" w:firstRow="0" w:lastRow="0" w:firstColumn="0" w:lastColumn="0" w:oddVBand="0" w:evenVBand="0" w:oddHBand="1" w:evenHBand="0" w:firstRowFirstColumn="0" w:firstRowLastColumn="0" w:lastRowFirstColumn="0" w:lastRowLastColumn="0"/>
+                </w:pPr>
+                <w:r>
+                  <w:t>N/A</w:t>
+                </w:r>
+                <w:bookmarkStart w:id="9" w:name="_GoBack"/>
+                <w:bookmarkEnd w:id="9"/>
+              </w:p>
+            </w:tc>
+            <w:tc>
+              <w:tcPr>
+                <w:tcW w:w="1958" w:type="dxa"/>
+                <w:vAlign w:val="center"/>
+              </w:tcPr>
+              <w:p>
+                <w:pPr>
+                  <w:jc w:val="center"/>
+                  <w:cnfStyle w:val="000000100000" w:firstRow="0" w:lastRow="0" w:firstColumn="0" w:lastColumn="0" w:oddVBand="0" w:evenVBand="0" w:oddHBand="1" w:evenHBand="0" w:firstRowFirstColumn="0" w:firstRowLastColumn="0" w:lastRowFirstColumn="0" w:lastRowLastColumn="0"/>
+                </w:pPr>
+                <w:r>
+                  <w:t>0x00</w:t>
+                </w:r>
               </w:p>
             </w:tc>
           </w:tr>
         </w:tbl>
-        <w:p>
-          <w:pPr>
-            <w:ind w:left="720"/>
-          </w:pPr>
-        </w:p>
+        <w:p/>
         <w:p>
           <w:pPr>
             <w:pStyle w:val="Heading2"/>
@@ -6401,7 +6415,7 @@
 </file>
 
 <file path=word/numbering.xml><?xml version="1.0" encoding="utf-8"?>
-<w:numbering xmlns:wpc="http://schemas.microsoft.com/office/word/2010/wordprocessingCanvas" xmlns:cx="http://schemas.microsoft.com/office/drawing/2014/chartex" xmlns:cx1="http://schemas.microsoft.com/office/drawing/2015/9/8/chartex" xmlns:cx2="http://schemas.microsoft.com/office/drawing/2015/10/21/chartex" xmlns:cx3="http://schemas.microsoft.com/office/drawing/2016/5/9/chartex" xmlns:cx4="http://schemas.microsoft.com/office/drawing/2016/5/10/chartex" xmlns:cx5="http://schemas.microsoft.com/office/drawing/2016/5/11/chartex" xmlns:cx6="http://schemas.microsoft.com/office/drawing/2016/5/12/chartex" xmlns:cx7="http://schemas.microsoft.com/office/drawing/2016/5/13/chartex" xmlns:cx8="http://schemas.microsoft.com/office/drawing/2016/5/14/chartex" xmlns:mc="http://schemas.openxmlformats.org/markup-compatibility/2006" xmlns:o="urn:schemas-microsoft-com:office:office" xmlns:r="http://schemas.openxmlformats.org/officeDocument/2006/relationships" xmlns:m="http://schemas.openxmlformats.org/officeDocument/2006/math" xmlns:v="urn:schemas-microsoft-com:vml" xmlns:wp14="http://schemas.microsoft.com/office/word/2010/wordprocessingDrawing" xmlns:wp="http://schemas.openxmlformats.org/drawingml/2006/wordprocessingDrawing" xmlns:w10="urn:schemas-microsoft-com:office:word" xmlns:w="http://schemas.openxmlformats.org/wordprocessingml/2006/main" xmlns:w14="http://schemas.microsoft.com/office/word/2010/wordml" xmlns:w15="http://schemas.microsoft.com/office/word/2012/wordml" xmlns:w16se="http://schemas.microsoft.com/office/word/2015/wordml/symex" xmlns:wpg="http://schemas.microsoft.com/office/word/2010/wordprocessingGroup" xmlns:wpi="http://schemas.microsoft.com/office/word/2010/wordprocessingInk" xmlns:wne="http://schemas.microsoft.com/office/word/2006/wordml" xmlns:wps="http://schemas.microsoft.com/office/word/2010/wordprocessingShape" mc:Ignorable="w14 w15 w16se wp14">
+<w:numbering xmlns:wpc="http://schemas.microsoft.com/office/word/2010/wordprocessingCanvas" xmlns:cx="http://schemas.microsoft.com/office/drawing/2014/chartex" xmlns:cx1="http://schemas.microsoft.com/office/drawing/2015/9/8/chartex" xmlns:mc="http://schemas.openxmlformats.org/markup-compatibility/2006" xmlns:o="urn:schemas-microsoft-com:office:office" xmlns:r="http://schemas.openxmlformats.org/officeDocument/2006/relationships" xmlns:m="http://schemas.openxmlformats.org/officeDocument/2006/math" xmlns:v="urn:schemas-microsoft-com:vml" xmlns:wp14="http://schemas.microsoft.com/office/word/2010/wordprocessingDrawing" xmlns:wp="http://schemas.openxmlformats.org/drawingml/2006/wordprocessingDrawing" xmlns:w10="urn:schemas-microsoft-com:office:word" xmlns:w="http://schemas.openxmlformats.org/wordprocessingml/2006/main" xmlns:w14="http://schemas.microsoft.com/office/word/2010/wordml" xmlns:w15="http://schemas.microsoft.com/office/word/2012/wordml" xmlns:w16se="http://schemas.microsoft.com/office/word/2015/wordml/symex" xmlns:wpg="http://schemas.microsoft.com/office/word/2010/wordprocessingGroup" xmlns:wpi="http://schemas.microsoft.com/office/word/2010/wordprocessingInk" xmlns:wne="http://schemas.microsoft.com/office/word/2006/wordml" xmlns:wps="http://schemas.microsoft.com/office/word/2010/wordprocessingShape" mc:Ignorable="w14 w15 w16se wp14">
   <w:abstractNum w:abstractNumId="0" w15:restartNumberingAfterBreak="0">
     <w:nsid w:val="123B2012"/>
     <w:multiLevelType w:val="multilevel"/>
@@ -6746,7 +6760,7 @@
       </w:pPr>
     </w:pPrDefault>
   </w:docDefaults>
-  <w:latentStyles w:defLockedState="0" w:defUIPriority="99" w:defSemiHidden="0" w:defUnhideWhenUsed="0" w:defQFormat="0" w:count="374">
+  <w:latentStyles w:defLockedState="0" w:defUIPriority="99" w:defSemiHidden="0" w:defUnhideWhenUsed="0" w:defQFormat="0" w:count="371">
     <w:lsdException w:name="Normal" w:uiPriority="0" w:qFormat="1"/>
     <w:lsdException w:name="heading 1" w:uiPriority="9" w:qFormat="1"/>
     <w:lsdException w:name="heading 2" w:semiHidden="1" w:uiPriority="9" w:unhideWhenUsed="1" w:qFormat="1"/>
@@ -7118,9 +7132,6 @@
     <w:lsdException w:name="List Table 5 Dark Accent 6" w:uiPriority="50"/>
     <w:lsdException w:name="List Table 6 Colorful Accent 6" w:uiPriority="51"/>
     <w:lsdException w:name="List Table 7 Colorful Accent 6" w:uiPriority="52"/>
-    <w:lsdException w:name="Mention" w:semiHidden="1" w:unhideWhenUsed="1"/>
-    <w:lsdException w:name="Smart Hyperlink" w:semiHidden="1" w:unhideWhenUsed="1"/>
-    <w:lsdException w:name="Hashtag" w:semiHidden="1" w:unhideWhenUsed="1"/>
   </w:latentStyles>
   <w:style w:type="paragraph" w:default="1" w:styleId="Normal">
     <w:name w:val="Normal"/>
@@ -7813,7 +7824,7 @@
 </file>
 
 <file path=customXml/itemProps2.xml><?xml version="1.0" encoding="utf-8"?>
-<ds:datastoreItem xmlns:ds="http://schemas.openxmlformats.org/officeDocument/2006/customXml" ds:itemID="{578926BA-B070-4013-AA2F-C18EB70F69BC}">
+<ds:datastoreItem xmlns:ds="http://schemas.openxmlformats.org/officeDocument/2006/customXml" ds:itemID="{097F744A-FDB0-4638-BFDF-7A4FED5F596C}">
   <ds:schemaRefs>
     <ds:schemaRef ds:uri="http://schemas.openxmlformats.org/officeDocument/2006/bibliography"/>
   </ds:schemaRefs>

</xml_diff>

<commit_message>
Updated Dinkar's Logbook, and more changes to Test Plan
</commit_message>
<xml_diff>
--- a/docs/Project_6_Test_Plan_2017.docx
+++ b/docs/Project_6_Test_Plan_2017.docx
@@ -31,7 +31,7 @@
             <mc:AlternateContent>
               <mc:Choice Requires="wps">
                 <w:drawing>
-                  <wp:anchor distT="0" distB="0" distL="182880" distR="182880" simplePos="0" relativeHeight="251665408" behindDoc="0" locked="0" layoutInCell="1" allowOverlap="1">
+                  <wp:anchor distT="0" distB="0" distL="182880" distR="182880" simplePos="0" relativeHeight="251659264" behindDoc="0" locked="0" layoutInCell="1" allowOverlap="1">
                     <wp:simplePos x="0" y="0"/>
                     <mc:AlternateContent>
                       <mc:Choice Requires="wp14">
@@ -194,11 +194,33 @@
                                         <w:rStyle w:val="SubtleEmphasis"/>
                                       </w:rPr>
                                     </w:pPr>
+                                    <w:proofErr w:type="spellStart"/>
                                     <w:r>
                                       <w:rPr>
                                         <w:rStyle w:val="SubtleEmphasis"/>
                                       </w:rPr>
-                                      <w:t>Dinkar Sharma, Mike Akl, Anas Y</w:t>
+                                      <w:t>Dinkar</w:t>
+                                    </w:r>
+                                    <w:proofErr w:type="spellEnd"/>
+                                    <w:r>
+                                      <w:rPr>
+                                        <w:rStyle w:val="SubtleEmphasis"/>
+                                      </w:rPr>
+                                      <w:t xml:space="preserve"> Sharma, Mike Akl, </w:t>
+                                    </w:r>
+                                    <w:proofErr w:type="spellStart"/>
+                                    <w:r>
+                                      <w:rPr>
+                                        <w:rStyle w:val="SubtleEmphasis"/>
+                                      </w:rPr>
+                                      <w:t>Anas</w:t>
+                                    </w:r>
+                                    <w:proofErr w:type="spellEnd"/>
+                                    <w:r>
+                                      <w:rPr>
+                                        <w:rStyle w:val="SubtleEmphasis"/>
+                                      </w:rPr>
+                                      <w:t xml:space="preserve"> Y</w:t>
                                     </w:r>
                                     <w:r>
                                       <w:rPr>
@@ -235,7 +257,7 @@
                     <v:stroke joinstyle="miter"/>
                     <v:path gradientshapeok="t" o:connecttype="rect"/>
                   </v:shapetype>
-                  <v:shape id="Text Box 131" o:spid="_x0000_s1026" type="#_x0000_t202" style="position:absolute;margin-left:0;margin-top:0;width:369pt;height:529.2pt;z-index:251665408;visibility:visible;mso-wrap-style:square;mso-width-percent:790;mso-height-percent:350;mso-left-percent:77;mso-top-percent:540;mso-wrap-distance-left:14.4pt;mso-wrap-distance-top:0;mso-wrap-distance-right:14.4pt;mso-wrap-distance-bottom:0;mso-position-horizontal-relative:margin;mso-position-vertical-relative:page;mso-width-percent:790;mso-height-percent:350;mso-left-percent:77;mso-top-percent:540;mso-width-relative:margin;mso-height-relative:page;v-text-anchor:top" o:gfxdata="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" filled="f" stroked="f" strokeweight=".5pt">
+                  <v:shape id="Text Box 131" o:spid="_x0000_s1026" type="#_x0000_t202" style="position:absolute;margin-left:0;margin-top:0;width:369pt;height:529.2pt;z-index:251659264;visibility:visible;mso-wrap-style:square;mso-width-percent:790;mso-height-percent:350;mso-left-percent:77;mso-top-percent:540;mso-wrap-distance-left:14.4pt;mso-wrap-distance-top:0;mso-wrap-distance-right:14.4pt;mso-wrap-distance-bottom:0;mso-position-horizontal-relative:margin;mso-position-vertical-relative:page;mso-width-percent:790;mso-height-percent:350;mso-left-percent:77;mso-top-percent:540;mso-width-relative:margin;mso-height-relative:page;v-text-anchor:top" o:gfxdata="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" filled="f" stroked="f" strokeweight=".5pt">
                     <v:textbox style="mso-fit-shape-to-text:t" inset="0,0,0,0">
                       <w:txbxContent>
                         <w:p>
@@ -336,11 +358,33 @@
                                   <w:rStyle w:val="SubtleEmphasis"/>
                                 </w:rPr>
                               </w:pPr>
+                              <w:proofErr w:type="spellStart"/>
                               <w:r>
                                 <w:rPr>
                                   <w:rStyle w:val="SubtleEmphasis"/>
                                 </w:rPr>
-                                <w:t>Dinkar Sharma, Mike Akl, Anas Y</w:t>
+                                <w:t>Dinkar</w:t>
+                              </w:r>
+                              <w:proofErr w:type="spellEnd"/>
+                              <w:r>
+                                <w:rPr>
+                                  <w:rStyle w:val="SubtleEmphasis"/>
+                                </w:rPr>
+                                <w:t xml:space="preserve"> Sharma, Mike Akl, </w:t>
+                              </w:r>
+                              <w:proofErr w:type="spellStart"/>
+                              <w:r>
+                                <w:rPr>
+                                  <w:rStyle w:val="SubtleEmphasis"/>
+                                </w:rPr>
+                                <w:t>Anas</w:t>
+                              </w:r>
+                              <w:proofErr w:type="spellEnd"/>
+                              <w:r>
+                                <w:rPr>
+                                  <w:rStyle w:val="SubtleEmphasis"/>
+                                </w:rPr>
+                                <w:t xml:space="preserve"> Y</w:t>
                               </w:r>
                               <w:r>
                                 <w:rPr>
@@ -367,7 +411,7 @@
             <mc:AlternateContent>
               <mc:Choice Requires="wps">
                 <w:drawing>
-                  <wp:anchor distT="0" distB="0" distL="114300" distR="114300" simplePos="0" relativeHeight="251656192" behindDoc="0" locked="0" layoutInCell="1" allowOverlap="1">
+                  <wp:anchor distT="0" distB="0" distL="114300" distR="114300" simplePos="0" relativeHeight="251654144" behindDoc="0" locked="0" layoutInCell="1" allowOverlap="1">
                     <wp:simplePos x="0" y="0"/>
                     <wp:positionH relativeFrom="margin">
                       <wp:align>right</wp:align>
@@ -490,7 +534,7 @@
               </mc:Choice>
               <mc:Fallback>
                 <w:pict>
-                  <v:rect id="Rectangle 132" o:spid="_x0000_s1027" style="position:absolute;margin-left:-4.4pt;margin-top:0;width:46.8pt;height:77.75pt;z-index:251656192;visibility:visible;mso-wrap-style:square;mso-width-percent:76;mso-height-percent:98;mso-top-percent:23;mso-wrap-distance-left:9pt;mso-wrap-distance-top:0;mso-wrap-distance-right:9pt;mso-wrap-distance-bottom:0;mso-position-horizontal:right;mso-position-horizontal-relative:margin;mso-position-vertical-relative:page;mso-width-percent:76;mso-height-percent:98;mso-top-percent:23;mso-width-relative:page;mso-height-relative:page;v-text-anchor:bottom" o:gfxdata="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" fillcolor="#4f81bd [3204]" stroked="f" strokeweight="2pt">
+                  <v:rect id="Rectangle 132" o:spid="_x0000_s1027" style="position:absolute;margin-left:-4.4pt;margin-top:0;width:46.8pt;height:77.75pt;z-index:251654144;visibility:visible;mso-wrap-style:square;mso-width-percent:76;mso-height-percent:98;mso-top-percent:23;mso-wrap-distance-left:9pt;mso-wrap-distance-top:0;mso-wrap-distance-right:9pt;mso-wrap-distance-bottom:0;mso-position-horizontal:right;mso-position-horizontal-relative:margin;mso-position-vertical-relative:page;mso-width-percent:76;mso-height-percent:98;mso-top-percent:23;mso-width-relative:page;mso-height-relative:page;v-text-anchor:bottom" o:gfxdata="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" fillcolor="#4f81bd [3204]" stroked="f" strokeweight="2pt">
                     <v:path arrowok="t"/>
                     <o:lock v:ext="edit" aspectratio="t"/>
                     <v:textbox inset="3.6pt,,3.6pt">
@@ -1355,7 +1399,7 @@
                     <w:noProof/>
                     <w:webHidden/>
                   </w:rPr>
-                  <w:t>5</w:t>
+                  <w:t>4</w:t>
                 </w:r>
                 <w:r>
                   <w:rPr>
@@ -1685,7 +1729,15 @@
             <w:t xml:space="preserve"> This document includes test methodologies, estimated schedule, and resources requirement.</w:t>
           </w:r>
           <w:r>
-            <w:t xml:space="preserve"> The testing is separated into three </w:t>
+            <w:t xml:space="preserve"> The testing </w:t>
+          </w:r>
+          <w:proofErr w:type="gramStart"/>
+          <w:r>
+            <w:t>is separated</w:t>
+          </w:r>
+          <w:proofErr w:type="gramEnd"/>
+          <w:r>
+            <w:t xml:space="preserve"> into three </w:t>
           </w:r>
           <w:r>
             <w:t>separate phases</w:t>
@@ -1694,7 +1746,15 @@
             <w:t xml:space="preserve"> with the final phase being integration of the components.</w:t>
           </w:r>
           <w:r>
-            <w:t xml:space="preserve"> The test cases are derived from the technical requirement</w:t>
+            <w:t xml:space="preserve"> The test cases </w:t>
+          </w:r>
+          <w:proofErr w:type="gramStart"/>
+          <w:r>
+            <w:t>are derived</w:t>
+          </w:r>
+          <w:proofErr w:type="gramEnd"/>
+          <w:r>
+            <w:t xml:space="preserve"> from the technical requirement</w:t>
           </w:r>
           <w:r>
             <w:t>s</w:t>
@@ -1730,7 +1790,15 @@
             <w:t xml:space="preserve">testers. </w:t>
           </w:r>
           <w:r>
-            <w:t>This document is also written for the faculty member of ES</w:t>
+            <w:t xml:space="preserve">This document </w:t>
+          </w:r>
+          <w:proofErr w:type="gramStart"/>
+          <w:r>
+            <w:t>is also written</w:t>
+          </w:r>
+          <w:proofErr w:type="gramEnd"/>
+          <w:r>
+            <w:t xml:space="preserve"> for the faculty member of ES</w:t>
           </w:r>
           <w:r>
             <w:t>E who will evaluate this project.</w:t>
@@ -1757,7 +1825,23 @@
             <w:ind w:left="720"/>
           </w:pPr>
           <w:r>
-            <w:t>This section provides an overview of the system architecture in terms of the components that are tested during the unit test phase. Their dependencies are defined in this section.</w:t>
+            <w:t xml:space="preserve">This section provides an overview of the system architecture in terms of the components that </w:t>
+          </w:r>
+          <w:proofErr w:type="gramStart"/>
+          <w:r>
+            <w:t>are tested</w:t>
+          </w:r>
+          <w:proofErr w:type="gramEnd"/>
+          <w:r>
+            <w:t xml:space="preserve"> during the unit test phase. Their dependencies </w:t>
+          </w:r>
+          <w:proofErr w:type="gramStart"/>
+          <w:r>
+            <w:t>are defined</w:t>
+          </w:r>
+          <w:proofErr w:type="gramEnd"/>
+          <w:r>
+            <w:t xml:space="preserve"> in this section.</w:t>
           </w:r>
         </w:p>
         <w:p>
@@ -1827,30 +1911,14 @@
           <w:r>
             <w:t xml:space="preserve">Figure </w:t>
           </w:r>
-          <w:r>
-            <w:fldChar w:fldCharType="begin"/>
-          </w:r>
-          <w:r>
-            <w:instrText xml:space="preserve"> SEQ Fig</w:instrText>
-          </w:r>
-          <w:r>
-            <w:instrText xml:space="preserve">ure \* ARABIC </w:instrText>
-          </w:r>
-          <w:r>
-            <w:fldChar w:fldCharType="separate"/>
-          </w:r>
-          <w:r>
-            <w:rPr>
-              <w:noProof/>
-            </w:rPr>
-            <w:t>1</w:t>
-          </w:r>
-          <w:r>
-            <w:rPr>
-              <w:noProof/>
-            </w:rPr>
-            <w:fldChar w:fldCharType="end"/>
-          </w:r>
+          <w:fldSimple w:instr=" SEQ Figure \* ARABIC ">
+            <w:r>
+              <w:rPr>
+                <w:noProof/>
+              </w:rPr>
+              <w:t>1</w:t>
+            </w:r>
+          </w:fldSimple>
           <w:r>
             <w:t xml:space="preserve"> CAN Controller Elevator Architecture</w:t>
           </w:r>
@@ -2712,7 +2780,7 @@
                   <mc:AlternateContent>
                     <mc:Choice Requires="wps">
                       <w:drawing>
-                        <wp:anchor distT="0" distB="0" distL="114300" distR="114300" simplePos="0" relativeHeight="251666432" behindDoc="0" locked="0" layoutInCell="1" allowOverlap="1">
+                        <wp:anchor distT="0" distB="0" distL="114300" distR="114300" simplePos="0" relativeHeight="251663360" behindDoc="0" locked="0" layoutInCell="1" allowOverlap="1">
                           <wp:simplePos x="0" y="0"/>
                           <wp:positionH relativeFrom="column">
                             <wp:posOffset>73025</wp:posOffset>
@@ -2770,11 +2838,11 @@
                     </mc:Choice>
                     <mc:Fallback>
                       <w:pict>
-                        <v:shapetype w14:anchorId="11BCEF91" id="_x0000_t32" coordsize="21600,21600" o:spt="32" o:oned="t" path="m,l21600,21600e" filled="f">
+                        <v:shapetype w14:anchorId="743941F4" id="_x0000_t32" coordsize="21600,21600" o:spt="32" o:oned="t" path="m,l21600,21600e" filled="f">
                           <v:path arrowok="t" fillok="f" o:connecttype="none"/>
                           <o:lock v:ext="edit" shapetype="t"/>
                         </v:shapetype>
-                        <v:shape id="Straight Arrow Connector 3" o:spid="_x0000_s1026" type="#_x0000_t32" style="position:absolute;margin-left:5.75pt;margin-top:1.75pt;width:0;height:17.85pt;flip:y;z-index:251666432;visibility:visible;mso-wrap-style:square;mso-width-percent:0;mso-height-percent:0;mso-wrap-distance-left:9pt;mso-wrap-distance-top:0;mso-wrap-distance-right:9pt;mso-wrap-distance-bottom:0;mso-position-horizontal:absolute;mso-position-horizontal-relative:text;mso-position-vertical:absolute;mso-position-vertical-relative:text;mso-width-percent:0;mso-height-percent:0;mso-width-relative:margin;mso-height-relative:margin" o:gfxdata="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" strokecolor="black [3040]">
+                        <v:shape id="Straight Arrow Connector 3" o:spid="_x0000_s1026" type="#_x0000_t32" style="position:absolute;margin-left:5.75pt;margin-top:1.75pt;width:0;height:17.85pt;flip:y;z-index:251663360;visibility:visible;mso-wrap-style:square;mso-width-percent:0;mso-height-percent:0;mso-wrap-distance-left:9pt;mso-wrap-distance-top:0;mso-wrap-distance-right:9pt;mso-wrap-distance-bottom:0;mso-position-horizontal:absolute;mso-position-horizontal-relative:text;mso-position-vertical:absolute;mso-position-vertical-relative:text;mso-width-percent:0;mso-height-percent:0;mso-width-relative:margin;mso-height-relative:margin" o:gfxdata="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" strokecolor="black [3040]">
                           <v:stroke endarrow="block"/>
                         </v:shape>
                       </w:pict>
@@ -4470,10 +4538,15 @@
             <w:ind w:left="720"/>
           </w:pPr>
           <w:r>
-            <w:t xml:space="preserve">For this test, the axman LEDs will be used </w:t>
-          </w:r>
-          <w:r>
-            <w:t>to indicate door open and close status</w:t>
+            <w:t xml:space="preserve">For this test, the axman LEDs </w:t>
+          </w:r>
+          <w:proofErr w:type="gramStart"/>
+          <w:r>
+            <w:t>will be used</w:t>
+          </w:r>
+          <w:proofErr w:type="gramEnd"/>
+          <w:r>
+            <w:t xml:space="preserve"> to indicate door open and close status</w:t>
           </w:r>
         </w:p>
         <w:tbl>
@@ -4799,8 +4872,6 @@
             </w:numPr>
           </w:pPr>
           <w:bookmarkStart w:id="10" w:name="_Toc482990482"/>
-          <w:bookmarkStart w:id="11" w:name="_GoBack"/>
-          <w:bookmarkEnd w:id="11"/>
           <w:r>
             <w:t>Elevator Car Floor Selection Buttons</w:t>
           </w:r>
@@ -4809,24 +4880,26 @@
         <w:tbl>
           <w:tblPr>
             <w:tblStyle w:val="GridTable4"/>
-            <w:tblW w:w="8748" w:type="dxa"/>
-            <w:tblInd w:w="720" w:type="dxa"/>
+            <w:tblW w:w="8803" w:type="dxa"/>
+            <w:tblInd w:w="665" w:type="dxa"/>
             <w:tblLook w:val="04A0" w:firstRow="1" w:lastRow="0" w:firstColumn="1" w:lastColumn="0" w:noHBand="0" w:noVBand="1"/>
           </w:tblPr>
           <w:tblGrid>
-            <w:gridCol w:w="1089"/>
-            <w:gridCol w:w="3829"/>
-            <w:gridCol w:w="3830"/>
+            <w:gridCol w:w="1760"/>
+            <w:gridCol w:w="1761"/>
+            <w:gridCol w:w="1760"/>
+            <w:gridCol w:w="1761"/>
+            <w:gridCol w:w="1761"/>
           </w:tblGrid>
           <w:tr>
             <w:trPr>
               <w:cnfStyle w:val="100000000000" w:firstRow="1" w:lastRow="0" w:firstColumn="0" w:lastColumn="0" w:oddVBand="0" w:evenVBand="0" w:oddHBand="0" w:evenHBand="0" w:firstRowFirstColumn="0" w:firstRowLastColumn="0" w:lastRowFirstColumn="0" w:lastRowLastColumn="0"/>
-              <w:trHeight w:val="541"/>
+              <w:trHeight w:val="515"/>
             </w:trPr>
             <w:tc>
               <w:tcPr>
                 <w:cnfStyle w:val="001000000000" w:firstRow="0" w:lastRow="0" w:firstColumn="1" w:lastColumn="0" w:oddVBand="0" w:evenVBand="0" w:oddHBand="0" w:evenHBand="0" w:firstRowFirstColumn="0" w:firstRowLastColumn="0" w:lastRowFirstColumn="0" w:lastRowLastColumn="0"/>
-                <w:tcW w:w="1089" w:type="dxa"/>
+                <w:tcW w:w="1760" w:type="dxa"/>
                 <w:vAlign w:val="center"/>
               </w:tcPr>
               <w:p>
@@ -4848,7 +4921,7 @@
             </w:tc>
             <w:tc>
               <w:tcPr>
-                <w:tcW w:w="3829" w:type="dxa"/>
+                <w:tcW w:w="1761" w:type="dxa"/>
                 <w:vAlign w:val="center"/>
               </w:tcPr>
               <w:p>
@@ -4857,13 +4930,13 @@
                   <w:cnfStyle w:val="100000000000" w:firstRow="1" w:lastRow="0" w:firstColumn="0" w:lastColumn="0" w:oddVBand="0" w:evenVBand="0" w:oddHBand="0" w:evenHBand="0" w:firstRowFirstColumn="0" w:firstRowLastColumn="0" w:lastRowFirstColumn="0" w:lastRowLastColumn="0"/>
                 </w:pPr>
                 <w:r>
-                  <w:t>Expected CAN Frame</w:t>
-                </w:r>
-              </w:p>
-            </w:tc>
-            <w:tc>
-              <w:tcPr>
-                <w:tcW w:w="3830" w:type="dxa"/>
+                  <w:t>Expected CAN Frame – IF Door OPEN</w:t>
+                </w:r>
+              </w:p>
+            </w:tc>
+            <w:tc>
+              <w:tcPr>
+                <w:tcW w:w="1760" w:type="dxa"/>
                 <w:vAlign w:val="center"/>
               </w:tcPr>
               <w:p>
@@ -4872,7 +4945,43 @@
                   <w:cnfStyle w:val="100000000000" w:firstRow="1" w:lastRow="0" w:firstColumn="0" w:lastColumn="0" w:oddVBand="0" w:evenVBand="0" w:oddHBand="0" w:evenHBand="0" w:firstRowFirstColumn="0" w:firstRowLastColumn="0" w:lastRowFirstColumn="0" w:lastRowLastColumn="0"/>
                 </w:pPr>
                 <w:r>
+                  <w:t xml:space="preserve">Expected CAN Frame – IF </w:t>
+                </w:r>
+                <w:r>
+                  <w:t>Door CLOSE</w:t>
+                </w:r>
+              </w:p>
+            </w:tc>
+            <w:tc>
+              <w:tcPr>
+                <w:tcW w:w="1761" w:type="dxa"/>
+                <w:vAlign w:val="center"/>
+              </w:tcPr>
+              <w:p>
+                <w:pPr>
+                  <w:jc w:val="center"/>
+                  <w:cnfStyle w:val="100000000000" w:firstRow="1" w:lastRow="0" w:firstColumn="0" w:lastColumn="0" w:oddVBand="0" w:evenVBand="0" w:oddHBand="0" w:evenHBand="0" w:firstRowFirstColumn="0" w:firstRowLastColumn="0" w:lastRowFirstColumn="0" w:lastRowLastColumn="0"/>
+                </w:pPr>
+                <w:r>
                   <w:t>Actual CAN Frame</w:t>
+                </w:r>
+                <w:r>
+                  <w:t xml:space="preserve"> – IF Door OPEN</w:t>
+                </w:r>
+              </w:p>
+            </w:tc>
+            <w:tc>
+              <w:tcPr>
+                <w:tcW w:w="1761" w:type="dxa"/>
+                <w:vAlign w:val="center"/>
+              </w:tcPr>
+              <w:p>
+                <w:pPr>
+                  <w:jc w:val="center"/>
+                  <w:cnfStyle w:val="100000000000" w:firstRow="1" w:lastRow="0" w:firstColumn="0" w:lastColumn="0" w:oddVBand="0" w:evenVBand="0" w:oddHBand="0" w:evenHBand="0" w:firstRowFirstColumn="0" w:firstRowLastColumn="0" w:lastRowFirstColumn="0" w:lastRowLastColumn="0"/>
+                </w:pPr>
+                <w:r>
+                  <w:t>Actual CAN Frame – If Door Close</w:t>
                 </w:r>
               </w:p>
             </w:tc>
@@ -4880,12 +4989,12 @@
           <w:tr>
             <w:trPr>
               <w:cnfStyle w:val="000000100000" w:firstRow="0" w:lastRow="0" w:firstColumn="0" w:lastColumn="0" w:oddVBand="0" w:evenVBand="0" w:oddHBand="1" w:evenHBand="0" w:firstRowFirstColumn="0" w:firstRowLastColumn="0" w:lastRowFirstColumn="0" w:lastRowLastColumn="0"/>
-              <w:trHeight w:val="270"/>
+              <w:trHeight w:val="257"/>
             </w:trPr>
             <w:tc>
               <w:tcPr>
                 <w:cnfStyle w:val="001000000000" w:firstRow="0" w:lastRow="0" w:firstColumn="1" w:lastColumn="0" w:oddVBand="0" w:evenVBand="0" w:oddHBand="0" w:evenHBand="0" w:firstRowFirstColumn="0" w:firstRowLastColumn="0" w:lastRowFirstColumn="0" w:lastRowLastColumn="0"/>
-                <w:tcW w:w="1089" w:type="dxa"/>
+                <w:tcW w:w="1760" w:type="dxa"/>
                 <w:vAlign w:val="center"/>
               </w:tcPr>
               <w:p>
@@ -4899,7 +5008,7 @@
             </w:tc>
             <w:tc>
               <w:tcPr>
-                <w:tcW w:w="3829" w:type="dxa"/>
+                <w:tcW w:w="1761" w:type="dxa"/>
                 <w:vAlign w:val="center"/>
               </w:tcPr>
               <w:p>
@@ -4914,39 +5023,75 @@
             </w:tc>
             <w:tc>
               <w:tcPr>
-                <w:tcW w:w="3830" w:type="dxa"/>
-                <w:vAlign w:val="center"/>
-              </w:tcPr>
-              <w:p>
-                <w:pPr>
-                  <w:jc w:val="center"/>
-                  <w:cnfStyle w:val="000000100000" w:firstRow="0" w:lastRow="0" w:firstColumn="0" w:lastColumn="0" w:oddVBand="0" w:evenVBand="0" w:oddHBand="1" w:evenHBand="0" w:firstRowFirstColumn="0" w:firstRowLastColumn="0" w:lastRowFirstColumn="0" w:lastRowLastColumn="0"/>
-                </w:pPr>
-                <w:r>
-                  <w:t>0x01</w:t>
+                <w:tcW w:w="1760" w:type="dxa"/>
+                <w:vAlign w:val="center"/>
+              </w:tcPr>
+              <w:p>
+                <w:pPr>
+                  <w:jc w:val="center"/>
+                  <w:cnfStyle w:val="000000100000" w:firstRow="0" w:lastRow="0" w:firstColumn="0" w:lastColumn="0" w:oddVBand="0" w:evenVBand="0" w:oddHBand="1" w:evenHBand="0" w:firstRowFirstColumn="0" w:firstRowLastColumn="0" w:lastRowFirstColumn="0" w:lastRowLastColumn="0"/>
+                </w:pPr>
+                <w:r>
+                  <w:t>0x05</w:t>
+                </w:r>
+              </w:p>
+            </w:tc>
+            <w:tc>
+              <w:tcPr>
+                <w:tcW w:w="1761" w:type="dxa"/>
+                <w:vAlign w:val="center"/>
+              </w:tcPr>
+              <w:p>
+                <w:pPr>
+                  <w:jc w:val="center"/>
+                  <w:cnfStyle w:val="000000100000" w:firstRow="0" w:lastRow="0" w:firstColumn="0" w:lastColumn="0" w:oddVBand="0" w:evenVBand="0" w:oddHBand="1" w:evenHBand="0" w:firstRowFirstColumn="0" w:firstRowLastColumn="0" w:lastRowFirstColumn="0" w:lastRowLastColumn="0"/>
+                </w:pPr>
+                <w:r>
+                  <w:t>0x0</w:t>
+                </w:r>
+                <w:r>
+                  <w:t>1</w:t>
+                </w:r>
+              </w:p>
+            </w:tc>
+            <w:tc>
+              <w:tcPr>
+                <w:tcW w:w="1761" w:type="dxa"/>
+                <w:vAlign w:val="center"/>
+              </w:tcPr>
+              <w:p>
+                <w:pPr>
+                  <w:jc w:val="center"/>
+                  <w:cnfStyle w:val="000000100000" w:firstRow="0" w:lastRow="0" w:firstColumn="0" w:lastColumn="0" w:oddVBand="0" w:evenVBand="0" w:oddHBand="1" w:evenHBand="0" w:firstRowFirstColumn="0" w:firstRowLastColumn="0" w:lastRowFirstColumn="0" w:lastRowLastColumn="0"/>
+                </w:pPr>
+                <w:r>
+                  <w:t>0x0</w:t>
+                </w:r>
+                <w:r>
+                  <w:t>5</w:t>
                 </w:r>
               </w:p>
             </w:tc>
           </w:tr>
           <w:tr>
             <w:trPr>
-              <w:trHeight w:val="270"/>
+              <w:trHeight w:val="257"/>
             </w:trPr>
             <w:tc>
               <w:tcPr>
                 <w:cnfStyle w:val="001000000000" w:firstRow="0" w:lastRow="0" w:firstColumn="1" w:lastColumn="0" w:oddVBand="0" w:evenVBand="0" w:oddHBand="0" w:evenHBand="0" w:firstRowFirstColumn="0" w:firstRowLastColumn="0" w:lastRowFirstColumn="0" w:lastRowLastColumn="0"/>
-                <w:tcW w:w="1089" w:type="dxa"/>
-                <w:vAlign w:val="center"/>
-              </w:tcPr>
-              <w:p>
-                <w:pPr>
-                  <w:jc w:val="center"/>
-                </w:pPr>
-              </w:p>
-            </w:tc>
-            <w:tc>
-              <w:tcPr>
-                <w:tcW w:w="3829" w:type="dxa"/>
+                <w:tcW w:w="1760" w:type="dxa"/>
+                <w:vAlign w:val="center"/>
+              </w:tcPr>
+              <w:p>
+                <w:pPr>
+                  <w:jc w:val="center"/>
+                </w:pPr>
+              </w:p>
+            </w:tc>
+            <w:tc>
+              <w:tcPr>
+                <w:tcW w:w="1761" w:type="dxa"/>
                 <w:vAlign w:val="center"/>
               </w:tcPr>
               <w:p>
@@ -4958,7 +5103,31 @@
             </w:tc>
             <w:tc>
               <w:tcPr>
-                <w:tcW w:w="3830" w:type="dxa"/>
+                <w:tcW w:w="1760" w:type="dxa"/>
+                <w:vAlign w:val="center"/>
+              </w:tcPr>
+              <w:p>
+                <w:pPr>
+                  <w:jc w:val="center"/>
+                  <w:cnfStyle w:val="000000000000" w:firstRow="0" w:lastRow="0" w:firstColumn="0" w:lastColumn="0" w:oddVBand="0" w:evenVBand="0" w:oddHBand="0" w:evenHBand="0" w:firstRowFirstColumn="0" w:firstRowLastColumn="0" w:lastRowFirstColumn="0" w:lastRowLastColumn="0"/>
+                </w:pPr>
+              </w:p>
+            </w:tc>
+            <w:tc>
+              <w:tcPr>
+                <w:tcW w:w="1761" w:type="dxa"/>
+                <w:vAlign w:val="center"/>
+              </w:tcPr>
+              <w:p>
+                <w:pPr>
+                  <w:jc w:val="center"/>
+                  <w:cnfStyle w:val="000000000000" w:firstRow="0" w:lastRow="0" w:firstColumn="0" w:lastColumn="0" w:oddVBand="0" w:evenVBand="0" w:oddHBand="0" w:evenHBand="0" w:firstRowFirstColumn="0" w:firstRowLastColumn="0" w:lastRowFirstColumn="0" w:lastRowLastColumn="0"/>
+                </w:pPr>
+              </w:p>
+            </w:tc>
+            <w:tc>
+              <w:tcPr>
+                <w:tcW w:w="1761" w:type="dxa"/>
                 <w:vAlign w:val="center"/>
               </w:tcPr>
               <w:p>
@@ -4972,12 +5141,12 @@
           <w:tr>
             <w:trPr>
               <w:cnfStyle w:val="000000100000" w:firstRow="0" w:lastRow="0" w:firstColumn="0" w:lastColumn="0" w:oddVBand="0" w:evenVBand="0" w:oddHBand="1" w:evenHBand="0" w:firstRowFirstColumn="0" w:firstRowLastColumn="0" w:lastRowFirstColumn="0" w:lastRowLastColumn="0"/>
-              <w:trHeight w:val="263"/>
+              <w:trHeight w:val="250"/>
             </w:trPr>
             <w:tc>
               <w:tcPr>
                 <w:cnfStyle w:val="001000000000" w:firstRow="0" w:lastRow="0" w:firstColumn="1" w:lastColumn="0" w:oddVBand="0" w:evenVBand="0" w:oddHBand="0" w:evenHBand="0" w:firstRowFirstColumn="0" w:firstRowLastColumn="0" w:lastRowFirstColumn="0" w:lastRowLastColumn="0"/>
-                <w:tcW w:w="1089" w:type="dxa"/>
+                <w:tcW w:w="1760" w:type="dxa"/>
                 <w:vAlign w:val="center"/>
               </w:tcPr>
               <w:p>
@@ -4991,7 +5160,7 @@
             </w:tc>
             <w:tc>
               <w:tcPr>
-                <w:tcW w:w="3829" w:type="dxa"/>
+                <w:tcW w:w="1761" w:type="dxa"/>
                 <w:vAlign w:val="center"/>
               </w:tcPr>
               <w:p>
@@ -5006,7 +5175,22 @@
             </w:tc>
             <w:tc>
               <w:tcPr>
-                <w:tcW w:w="3830" w:type="dxa"/>
+                <w:tcW w:w="1760" w:type="dxa"/>
+                <w:vAlign w:val="center"/>
+              </w:tcPr>
+              <w:p>
+                <w:pPr>
+                  <w:jc w:val="center"/>
+                  <w:cnfStyle w:val="000000100000" w:firstRow="0" w:lastRow="0" w:firstColumn="0" w:lastColumn="0" w:oddVBand="0" w:evenVBand="0" w:oddHBand="1" w:evenHBand="0" w:firstRowFirstColumn="0" w:firstRowLastColumn="0" w:lastRowFirstColumn="0" w:lastRowLastColumn="0"/>
+                </w:pPr>
+                <w:r>
+                  <w:t>0x06</w:t>
+                </w:r>
+              </w:p>
+            </w:tc>
+            <w:tc>
+              <w:tcPr>
+                <w:tcW w:w="1761" w:type="dxa"/>
                 <w:vAlign w:val="center"/>
               </w:tcPr>
               <w:p>
@@ -5016,29 +5200,44 @@
                 </w:pPr>
                 <w:r>
                   <w:t>0x02</w:t>
+                </w:r>
+              </w:p>
+            </w:tc>
+            <w:tc>
+              <w:tcPr>
+                <w:tcW w:w="1761" w:type="dxa"/>
+                <w:vAlign w:val="center"/>
+              </w:tcPr>
+              <w:p>
+                <w:pPr>
+                  <w:jc w:val="center"/>
+                  <w:cnfStyle w:val="000000100000" w:firstRow="0" w:lastRow="0" w:firstColumn="0" w:lastColumn="0" w:oddVBand="0" w:evenVBand="0" w:oddHBand="1" w:evenHBand="0" w:firstRowFirstColumn="0" w:firstRowLastColumn="0" w:lastRowFirstColumn="0" w:lastRowLastColumn="0"/>
+                </w:pPr>
+                <w:r>
+                  <w:t>0x06</w:t>
                 </w:r>
               </w:p>
             </w:tc>
           </w:tr>
           <w:tr>
             <w:trPr>
-              <w:trHeight w:val="270"/>
+              <w:trHeight w:val="257"/>
             </w:trPr>
             <w:tc>
               <w:tcPr>
                 <w:cnfStyle w:val="001000000000" w:firstRow="0" w:lastRow="0" w:firstColumn="1" w:lastColumn="0" w:oddVBand="0" w:evenVBand="0" w:oddHBand="0" w:evenHBand="0" w:firstRowFirstColumn="0" w:firstRowLastColumn="0" w:lastRowFirstColumn="0" w:lastRowLastColumn="0"/>
-                <w:tcW w:w="1089" w:type="dxa"/>
-                <w:vAlign w:val="center"/>
-              </w:tcPr>
-              <w:p>
-                <w:pPr>
-                  <w:jc w:val="center"/>
-                </w:pPr>
-              </w:p>
-            </w:tc>
-            <w:tc>
-              <w:tcPr>
-                <w:tcW w:w="3829" w:type="dxa"/>
+                <w:tcW w:w="1760" w:type="dxa"/>
+                <w:vAlign w:val="center"/>
+              </w:tcPr>
+              <w:p>
+                <w:pPr>
+                  <w:jc w:val="center"/>
+                </w:pPr>
+              </w:p>
+            </w:tc>
+            <w:tc>
+              <w:tcPr>
+                <w:tcW w:w="1761" w:type="dxa"/>
                 <w:vAlign w:val="center"/>
               </w:tcPr>
               <w:p>
@@ -5050,7 +5249,31 @@
             </w:tc>
             <w:tc>
               <w:tcPr>
-                <w:tcW w:w="3830" w:type="dxa"/>
+                <w:tcW w:w="1760" w:type="dxa"/>
+                <w:vAlign w:val="center"/>
+              </w:tcPr>
+              <w:p>
+                <w:pPr>
+                  <w:jc w:val="center"/>
+                  <w:cnfStyle w:val="000000000000" w:firstRow="0" w:lastRow="0" w:firstColumn="0" w:lastColumn="0" w:oddVBand="0" w:evenVBand="0" w:oddHBand="0" w:evenHBand="0" w:firstRowFirstColumn="0" w:firstRowLastColumn="0" w:lastRowFirstColumn="0" w:lastRowLastColumn="0"/>
+                </w:pPr>
+              </w:p>
+            </w:tc>
+            <w:tc>
+              <w:tcPr>
+                <w:tcW w:w="1761" w:type="dxa"/>
+                <w:vAlign w:val="center"/>
+              </w:tcPr>
+              <w:p>
+                <w:pPr>
+                  <w:jc w:val="center"/>
+                  <w:cnfStyle w:val="000000000000" w:firstRow="0" w:lastRow="0" w:firstColumn="0" w:lastColumn="0" w:oddVBand="0" w:evenVBand="0" w:oddHBand="0" w:evenHBand="0" w:firstRowFirstColumn="0" w:firstRowLastColumn="0" w:lastRowFirstColumn="0" w:lastRowLastColumn="0"/>
+                </w:pPr>
+              </w:p>
+            </w:tc>
+            <w:tc>
+              <w:tcPr>
+                <w:tcW w:w="1761" w:type="dxa"/>
                 <w:vAlign w:val="center"/>
               </w:tcPr>
               <w:p>
@@ -5064,12 +5287,12 @@
           <w:tr>
             <w:trPr>
               <w:cnfStyle w:val="000000100000" w:firstRow="0" w:lastRow="0" w:firstColumn="0" w:lastColumn="0" w:oddVBand="0" w:evenVBand="0" w:oddHBand="1" w:evenHBand="0" w:firstRowFirstColumn="0" w:firstRowLastColumn="0" w:lastRowFirstColumn="0" w:lastRowLastColumn="0"/>
-              <w:trHeight w:val="270"/>
+              <w:trHeight w:val="257"/>
             </w:trPr>
             <w:tc>
               <w:tcPr>
                 <w:cnfStyle w:val="001000000000" w:firstRow="0" w:lastRow="0" w:firstColumn="1" w:lastColumn="0" w:oddVBand="0" w:evenVBand="0" w:oddHBand="0" w:evenHBand="0" w:firstRowFirstColumn="0" w:firstRowLastColumn="0" w:lastRowFirstColumn="0" w:lastRowLastColumn="0"/>
-                <w:tcW w:w="1089" w:type="dxa"/>
+                <w:tcW w:w="1760" w:type="dxa"/>
                 <w:vAlign w:val="center"/>
               </w:tcPr>
               <w:p>
@@ -5083,54 +5306,86 @@
             </w:tc>
             <w:tc>
               <w:tcPr>
-                <w:tcW w:w="3829" w:type="dxa"/>
-                <w:vAlign w:val="center"/>
-              </w:tcPr>
-              <w:p>
-                <w:pPr>
-                  <w:jc w:val="center"/>
-                  <w:cnfStyle w:val="000000100000" w:firstRow="0" w:lastRow="0" w:firstColumn="0" w:lastColumn="0" w:oddVBand="0" w:evenVBand="0" w:oddHBand="1" w:evenHBand="0" w:firstRowFirstColumn="0" w:firstRowLastColumn="0" w:lastRowFirstColumn="0" w:lastRowLastColumn="0"/>
-                </w:pPr>
-                <w:r>
-                  <w:t>0x04</w:t>
-                </w:r>
-              </w:p>
-            </w:tc>
-            <w:tc>
-              <w:tcPr>
-                <w:tcW w:w="3830" w:type="dxa"/>
-                <w:vAlign w:val="center"/>
-              </w:tcPr>
-              <w:p>
-                <w:pPr>
-                  <w:jc w:val="center"/>
-                  <w:cnfStyle w:val="000000100000" w:firstRow="0" w:lastRow="0" w:firstColumn="0" w:lastColumn="0" w:oddVBand="0" w:evenVBand="0" w:oddHBand="1" w:evenHBand="0" w:firstRowFirstColumn="0" w:firstRowLastColumn="0" w:lastRowFirstColumn="0" w:lastRowLastColumn="0"/>
-                </w:pPr>
-                <w:r>
-                  <w:t>0x04</w:t>
-                </w:r>
+                <w:tcW w:w="1761" w:type="dxa"/>
+                <w:vAlign w:val="center"/>
+              </w:tcPr>
+              <w:p>
+                <w:pPr>
+                  <w:jc w:val="center"/>
+                  <w:cnfStyle w:val="000000100000" w:firstRow="0" w:lastRow="0" w:firstColumn="0" w:lastColumn="0" w:oddVBand="0" w:evenVBand="0" w:oddHBand="1" w:evenHBand="0" w:firstRowFirstColumn="0" w:firstRowLastColumn="0" w:lastRowFirstColumn="0" w:lastRowLastColumn="0"/>
+                </w:pPr>
+                <w:r>
+                  <w:t>0x03</w:t>
+                </w:r>
+              </w:p>
+            </w:tc>
+            <w:tc>
+              <w:tcPr>
+                <w:tcW w:w="1760" w:type="dxa"/>
+                <w:vAlign w:val="center"/>
+              </w:tcPr>
+              <w:p>
+                <w:pPr>
+                  <w:jc w:val="center"/>
+                  <w:cnfStyle w:val="000000100000" w:firstRow="0" w:lastRow="0" w:firstColumn="0" w:lastColumn="0" w:oddVBand="0" w:evenVBand="0" w:oddHBand="1" w:evenHBand="0" w:firstRowFirstColumn="0" w:firstRowLastColumn="0" w:lastRowFirstColumn="0" w:lastRowLastColumn="0"/>
+                </w:pPr>
+                <w:r>
+                  <w:t>0x07</w:t>
+                </w:r>
+              </w:p>
+            </w:tc>
+            <w:tc>
+              <w:tcPr>
+                <w:tcW w:w="1761" w:type="dxa"/>
+                <w:vAlign w:val="center"/>
+              </w:tcPr>
+              <w:p>
+                <w:pPr>
+                  <w:jc w:val="center"/>
+                  <w:cnfStyle w:val="000000100000" w:firstRow="0" w:lastRow="0" w:firstColumn="0" w:lastColumn="0" w:oddVBand="0" w:evenVBand="0" w:oddHBand="1" w:evenHBand="0" w:firstRowFirstColumn="0" w:firstRowLastColumn="0" w:lastRowFirstColumn="0" w:lastRowLastColumn="0"/>
+                </w:pPr>
+                <w:r>
+                  <w:t>0x03</w:t>
+                </w:r>
+              </w:p>
+            </w:tc>
+            <w:tc>
+              <w:tcPr>
+                <w:tcW w:w="1761" w:type="dxa"/>
+                <w:vAlign w:val="center"/>
+              </w:tcPr>
+              <w:p>
+                <w:pPr>
+                  <w:jc w:val="center"/>
+                  <w:cnfStyle w:val="000000100000" w:firstRow="0" w:lastRow="0" w:firstColumn="0" w:lastColumn="0" w:oddVBand="0" w:evenVBand="0" w:oddHBand="1" w:evenHBand="0" w:firstRowFirstColumn="0" w:firstRowLastColumn="0" w:lastRowFirstColumn="0" w:lastRowLastColumn="0"/>
+                </w:pPr>
+                <w:r>
+                  <w:t>0x07</w:t>
+                </w:r>
+                <w:bookmarkStart w:id="11" w:name="_GoBack"/>
+                <w:bookmarkEnd w:id="11"/>
               </w:p>
             </w:tc>
           </w:tr>
           <w:tr>
             <w:trPr>
-              <w:trHeight w:val="270"/>
+              <w:trHeight w:val="257"/>
             </w:trPr>
             <w:tc>
               <w:tcPr>
                 <w:cnfStyle w:val="001000000000" w:firstRow="0" w:lastRow="0" w:firstColumn="1" w:lastColumn="0" w:oddVBand="0" w:evenVBand="0" w:oddHBand="0" w:evenHBand="0" w:firstRowFirstColumn="0" w:firstRowLastColumn="0" w:lastRowFirstColumn="0" w:lastRowLastColumn="0"/>
-                <w:tcW w:w="1089" w:type="dxa"/>
-                <w:vAlign w:val="center"/>
-              </w:tcPr>
-              <w:p>
-                <w:pPr>
-                  <w:jc w:val="center"/>
-                </w:pPr>
-              </w:p>
-            </w:tc>
-            <w:tc>
-              <w:tcPr>
-                <w:tcW w:w="3829" w:type="dxa"/>
+                <w:tcW w:w="1760" w:type="dxa"/>
+                <w:vAlign w:val="center"/>
+              </w:tcPr>
+              <w:p>
+                <w:pPr>
+                  <w:jc w:val="center"/>
+                </w:pPr>
+              </w:p>
+            </w:tc>
+            <w:tc>
+              <w:tcPr>
+                <w:tcW w:w="1761" w:type="dxa"/>
                 <w:vAlign w:val="center"/>
               </w:tcPr>
               <w:p>
@@ -5142,7 +5397,31 @@
             </w:tc>
             <w:tc>
               <w:tcPr>
-                <w:tcW w:w="3830" w:type="dxa"/>
+                <w:tcW w:w="1760" w:type="dxa"/>
+                <w:vAlign w:val="center"/>
+              </w:tcPr>
+              <w:p>
+                <w:pPr>
+                  <w:jc w:val="center"/>
+                  <w:cnfStyle w:val="000000000000" w:firstRow="0" w:lastRow="0" w:firstColumn="0" w:lastColumn="0" w:oddVBand="0" w:evenVBand="0" w:oddHBand="0" w:evenHBand="0" w:firstRowFirstColumn="0" w:firstRowLastColumn="0" w:lastRowFirstColumn="0" w:lastRowLastColumn="0"/>
+                </w:pPr>
+              </w:p>
+            </w:tc>
+            <w:tc>
+              <w:tcPr>
+                <w:tcW w:w="1761" w:type="dxa"/>
+                <w:vAlign w:val="center"/>
+              </w:tcPr>
+              <w:p>
+                <w:pPr>
+                  <w:jc w:val="center"/>
+                  <w:cnfStyle w:val="000000000000" w:firstRow="0" w:lastRow="0" w:firstColumn="0" w:lastColumn="0" w:oddVBand="0" w:evenVBand="0" w:oddHBand="0" w:evenHBand="0" w:firstRowFirstColumn="0" w:firstRowLastColumn="0" w:lastRowFirstColumn="0" w:lastRowLastColumn="0"/>
+                </w:pPr>
+              </w:p>
+            </w:tc>
+            <w:tc>
+              <w:tcPr>
+                <w:tcW w:w="1761" w:type="dxa"/>
                 <w:vAlign w:val="center"/>
               </w:tcPr>
               <w:p>
@@ -5200,7 +5479,15 @@
             <w:t xml:space="preserve"> LEDs</w:t>
           </w:r>
           <w:r>
-            <w:t xml:space="preserve"> will be used to assign to a single floor. The LEDs will be aligned vertically and the most bottom LED will indicate floor selection one, middle will indicate floor 2, and most top will indicate floor 3. During a floor selection the respective LED will be ON and the rest OFF.</w:t>
+            <w:t xml:space="preserve"> </w:t>
+          </w:r>
+          <w:proofErr w:type="gramStart"/>
+          <w:r>
+            <w:t>will be used</w:t>
+          </w:r>
+          <w:proofErr w:type="gramEnd"/>
+          <w:r>
+            <w:t xml:space="preserve"> to assign to a single floor. The LEDs will be aligned vertically and the most bottom LED will indicate floor selection one, middle will indicate floor 2, and most top will indicate floor 3. During a floor selection the respective LED will be ON and the rest OFF.</w:t>
           </w:r>
         </w:p>
         <w:tbl>
@@ -7085,6 +7372,36 @@
       <w:spacing w:val="15"/>
     </w:rPr>
   </w:style>
+  <w:style w:type="paragraph" w:styleId="BalloonText">
+    <w:name w:val="Balloon Text"/>
+    <w:basedOn w:val="Normal"/>
+    <w:link w:val="BalloonTextChar"/>
+    <w:uiPriority w:val="99"/>
+    <w:semiHidden/>
+    <w:unhideWhenUsed/>
+    <w:rsid w:val="00626345"/>
+    <w:pPr>
+      <w:spacing w:after="0" w:line="240" w:lineRule="auto"/>
+    </w:pPr>
+    <w:rPr>
+      <w:rFonts w:ascii="Segoe UI" w:hAnsi="Segoe UI" w:cs="Segoe UI"/>
+      <w:sz w:val="18"/>
+      <w:szCs w:val="18"/>
+    </w:rPr>
+  </w:style>
+  <w:style w:type="character" w:customStyle="1" w:styleId="BalloonTextChar">
+    <w:name w:val="Balloon Text Char"/>
+    <w:basedOn w:val="DefaultParagraphFont"/>
+    <w:link w:val="BalloonText"/>
+    <w:uiPriority w:val="99"/>
+    <w:semiHidden/>
+    <w:rsid w:val="00626345"/>
+    <w:rPr>
+      <w:rFonts w:ascii="Segoe UI" w:hAnsi="Segoe UI" w:cs="Segoe UI"/>
+      <w:sz w:val="18"/>
+      <w:szCs w:val="18"/>
+    </w:rPr>
+  </w:style>
 </w:styles>
 </file>
 
@@ -7397,7 +7714,7 @@
 </file>
 
 <file path=customXml/itemProps2.xml><?xml version="1.0" encoding="utf-8"?>
-<ds:datastoreItem xmlns:ds="http://schemas.openxmlformats.org/officeDocument/2006/customXml" ds:itemID="{0620C68D-623B-4F6E-A017-E2385D665B1D}">
+<ds:datastoreItem xmlns:ds="http://schemas.openxmlformats.org/officeDocument/2006/customXml" ds:itemID="{2484BBB4-9E67-40BA-83B2-996037F52D3E}">
   <ds:schemaRefs>
     <ds:schemaRef ds:uri="http://schemas.openxmlformats.org/officeDocument/2006/bibliography"/>
   </ds:schemaRefs>

</xml_diff>